<commit_message>
finised design doc and renamed project guidelines
</commit_message>
<xml_diff>
--- a/docs/The Gaming Room - Project Software Design Document.docx
+++ b/docs/The Gaming Room - Project Software Design Document.docx
@@ -76,7 +76,7 @@
           <w:sz w:val="24"/>
         </w:rPr>
       </w:pPr>
-      <w:bookmarkStart w:id="0" w:name="_Toc108818358"/>
+      <w:bookmarkStart w:id="0" w:name="_Toc111006217"/>
       <w:r>
         <w:rPr>
           <w:rFonts w:ascii="Times New Roman" w:hAnsi="Times New Roman" w:cs="Times New Roman"/>
@@ -97,7 +97,7 @@
           <w:sz w:val="24"/>
         </w:rPr>
       </w:pPr>
-      <w:bookmarkStart w:id="1" w:name="_Toc108818359"/>
+      <w:bookmarkStart w:id="1" w:name="_Toc111006218"/>
       <w:r>
         <w:rPr>
           <w:rFonts w:ascii="Times New Roman" w:hAnsi="Times New Roman" w:cs="Times New Roman"/>
@@ -123,7 +123,14 @@
           <w:rFonts w:ascii="Times New Roman" w:hAnsi="Times New Roman" w:cs="Times New Roman"/>
           <w:sz w:val="24"/>
         </w:rPr>
-        <w:t>Version 1.0</w:t>
+        <w:t>Version 1.</w:t>
+      </w:r>
+      <w:r>
+        <w:rPr>
+          <w:rFonts w:ascii="Times New Roman" w:hAnsi="Times New Roman" w:cs="Times New Roman"/>
+          <w:sz w:val="24"/>
+        </w:rPr>
+        <w:t>2</w:t>
       </w:r>
     </w:p>
     <w:p>
@@ -154,7 +161,7 @@
           <w:szCs w:val="24"/>
         </w:rPr>
       </w:pPr>
-      <w:bookmarkStart w:id="2" w:name="_Toc108818360"/>
+      <w:bookmarkStart w:id="2" w:name="_Toc111006219"/>
       <w:r>
         <w:rPr>
           <w:rFonts w:ascii="Times New Roman" w:hAnsi="Times New Roman" w:cs="Times New Roman"/>
@@ -205,7 +212,7 @@
               <w:tab w:val="right" w:pos="9350"/>
             </w:tabs>
             <w:rPr>
-              <w:rFonts w:ascii="Times New Roman" w:hAnsi="Times New Roman" w:cs="Times New Roman"/>
+              <w:rFonts w:asciiTheme="minorHAnsi" w:eastAsiaTheme="minorEastAsia" w:hAnsiTheme="minorHAnsi" w:cstheme="minorBidi"/>
               <w:noProof/>
               <w:sz w:val="24"/>
             </w:rPr>
@@ -231,75 +238,60 @@
             </w:rPr>
             <w:fldChar w:fldCharType="separate"/>
           </w:r>
-          <w:hyperlink w:anchor="_Toc108818358" w:history="1">
+          <w:hyperlink w:anchor="_Toc111006217" w:history="1">
             <w:r>
               <w:rPr>
                 <w:rStyle w:val="Hyperlink"/>
                 <w:rFonts w:ascii="Times New Roman" w:hAnsi="Times New Roman" w:cs="Times New Roman"/>
                 <w:noProof/>
-                <w:sz w:val="24"/>
               </w:rPr>
               <w:t>Draw It or Lose It</w:t>
             </w:r>
             <w:r>
               <w:rPr>
-                <w:rFonts w:ascii="Times New Roman" w:hAnsi="Times New Roman" w:cs="Times New Roman"/>
                 <w:noProof/>
                 <w:webHidden/>
-                <w:sz w:val="24"/>
               </w:rPr>
               <w:tab/>
             </w:r>
             <w:r>
               <w:rPr>
-                <w:rFonts w:ascii="Times New Roman" w:hAnsi="Times New Roman" w:cs="Times New Roman"/>
                 <w:noProof/>
                 <w:webHidden/>
-                <w:sz w:val="24"/>
               </w:rPr>
               <w:fldChar w:fldCharType="begin"/>
             </w:r>
             <w:r>
               <w:rPr>
-                <w:rFonts w:ascii="Times New Roman" w:hAnsi="Times New Roman" w:cs="Times New Roman"/>
                 <w:noProof/>
                 <w:webHidden/>
-                <w:sz w:val="24"/>
-              </w:rPr>
-              <w:instrText xml:space="preserve"> PAGEREF _Toc108818358 \h </w:instrText>
-            </w:r>
-            <w:r>
-              <w:rPr>
-                <w:rFonts w:ascii="Times New Roman" w:hAnsi="Times New Roman" w:cs="Times New Roman"/>
+              </w:rPr>
+              <w:instrText xml:space="preserve"> PAGEREF _Toc111006217 \h </w:instrText>
+            </w:r>
+            <w:r>
+              <w:rPr>
                 <w:noProof/>
                 <w:webHidden/>
-                <w:sz w:val="24"/>
-              </w:rPr>
-            </w:r>
-            <w:r>
-              <w:rPr>
-                <w:rFonts w:ascii="Times New Roman" w:hAnsi="Times New Roman" w:cs="Times New Roman"/>
+              </w:rPr>
+            </w:r>
+            <w:r>
+              <w:rPr>
                 <w:noProof/>
                 <w:webHidden/>
-                <w:sz w:val="24"/>
               </w:rPr>
               <w:fldChar w:fldCharType="separate"/>
             </w:r>
             <w:r>
               <w:rPr>
-                <w:rFonts w:ascii="Times New Roman" w:hAnsi="Times New Roman" w:cs="Times New Roman"/>
                 <w:noProof/>
                 <w:webHidden/>
-                <w:sz w:val="24"/>
               </w:rPr>
               <w:t>1</w:t>
             </w:r>
             <w:r>
               <w:rPr>
-                <w:rFonts w:ascii="Times New Roman" w:hAnsi="Times New Roman" w:cs="Times New Roman"/>
                 <w:noProof/>
                 <w:webHidden/>
-                <w:sz w:val="24"/>
               </w:rPr>
               <w:fldChar w:fldCharType="end"/>
             </w:r>
@@ -312,81 +304,66 @@
               <w:tab w:val="right" w:pos="9350"/>
             </w:tabs>
             <w:rPr>
-              <w:rFonts w:ascii="Times New Roman" w:hAnsi="Times New Roman" w:cs="Times New Roman"/>
+              <w:rFonts w:asciiTheme="minorHAnsi" w:eastAsiaTheme="minorEastAsia" w:hAnsiTheme="minorHAnsi" w:cstheme="minorBidi"/>
               <w:noProof/>
               <w:sz w:val="24"/>
             </w:rPr>
           </w:pPr>
-          <w:hyperlink w:anchor="_Toc108818359" w:history="1">
+          <w:hyperlink w:anchor="_Toc111006218" w:history="1">
             <w:r>
               <w:rPr>
                 <w:rStyle w:val="Hyperlink"/>
                 <w:rFonts w:ascii="Times New Roman" w:hAnsi="Times New Roman" w:cs="Times New Roman"/>
                 <w:b/>
                 <w:noProof/>
-                <w:sz w:val="24"/>
               </w:rPr>
               <w:t>CS 230 Project Software Design Template</w:t>
             </w:r>
             <w:r>
               <w:rPr>
-                <w:rFonts w:ascii="Times New Roman" w:hAnsi="Times New Roman" w:cs="Times New Roman"/>
                 <w:noProof/>
                 <w:webHidden/>
-                <w:sz w:val="24"/>
               </w:rPr>
               <w:tab/>
             </w:r>
             <w:r>
               <w:rPr>
-                <w:rFonts w:ascii="Times New Roman" w:hAnsi="Times New Roman" w:cs="Times New Roman"/>
                 <w:noProof/>
                 <w:webHidden/>
-                <w:sz w:val="24"/>
               </w:rPr>
               <w:fldChar w:fldCharType="begin"/>
             </w:r>
             <w:r>
               <w:rPr>
-                <w:rFonts w:ascii="Times New Roman" w:hAnsi="Times New Roman" w:cs="Times New Roman"/>
                 <w:noProof/>
                 <w:webHidden/>
-                <w:sz w:val="24"/>
-              </w:rPr>
-              <w:instrText xml:space="preserve"> PAGEREF _Toc108818359 \h </w:instrText>
-            </w:r>
-            <w:r>
-              <w:rPr>
-                <w:rFonts w:ascii="Times New Roman" w:hAnsi="Times New Roman" w:cs="Times New Roman"/>
+              </w:rPr>
+              <w:instrText xml:space="preserve"> PAGEREF _Toc111006218 \h </w:instrText>
+            </w:r>
+            <w:r>
+              <w:rPr>
                 <w:noProof/>
                 <w:webHidden/>
-                <w:sz w:val="24"/>
-              </w:rPr>
-            </w:r>
-            <w:r>
-              <w:rPr>
-                <w:rFonts w:ascii="Times New Roman" w:hAnsi="Times New Roman" w:cs="Times New Roman"/>
+              </w:rPr>
+            </w:r>
+            <w:r>
+              <w:rPr>
                 <w:noProof/>
                 <w:webHidden/>
-                <w:sz w:val="24"/>
               </w:rPr>
               <w:fldChar w:fldCharType="separate"/>
             </w:r>
             <w:r>
               <w:rPr>
-                <w:rFonts w:ascii="Times New Roman" w:hAnsi="Times New Roman" w:cs="Times New Roman"/>
                 <w:noProof/>
                 <w:webHidden/>
-                <w:sz w:val="24"/>
               </w:rPr>
               <w:t>1</w:t>
             </w:r>
             <w:r>
               <w:rPr>
-                <w:rFonts w:ascii="Times New Roman" w:hAnsi="Times New Roman" w:cs="Times New Roman"/>
                 <w:noProof/>
                 <w:webHidden/>
-                <w:sz w:val="24"/>
               </w:rPr>
               <w:fldChar w:fldCharType="end"/>
             </w:r>
@@ -399,80 +376,65 @@
               <w:tab w:val="right" w:pos="9350"/>
             </w:tabs>
             <w:rPr>
-              <w:rFonts w:ascii="Times New Roman" w:hAnsi="Times New Roman" w:cs="Times New Roman"/>
+              <w:rFonts w:asciiTheme="minorHAnsi" w:eastAsiaTheme="minorEastAsia" w:hAnsiTheme="minorHAnsi" w:cstheme="minorBidi"/>
               <w:noProof/>
               <w:sz w:val="24"/>
             </w:rPr>
           </w:pPr>
-          <w:hyperlink w:anchor="_Toc108818360" w:history="1">
+          <w:hyperlink w:anchor="_Toc111006219" w:history="1">
             <w:r>
               <w:rPr>
                 <w:rStyle w:val="Hyperlink"/>
                 <w:rFonts w:ascii="Times New Roman" w:hAnsi="Times New Roman" w:cs="Times New Roman"/>
                 <w:noProof/>
-                <w:sz w:val="24"/>
               </w:rPr>
               <w:t>Table of Contents</w:t>
             </w:r>
             <w:r>
               <w:rPr>
-                <w:rFonts w:ascii="Times New Roman" w:hAnsi="Times New Roman" w:cs="Times New Roman"/>
                 <w:noProof/>
                 <w:webHidden/>
-                <w:sz w:val="24"/>
               </w:rPr>
               <w:tab/>
             </w:r>
             <w:r>
               <w:rPr>
-                <w:rFonts w:ascii="Times New Roman" w:hAnsi="Times New Roman" w:cs="Times New Roman"/>
                 <w:noProof/>
                 <w:webHidden/>
-                <w:sz w:val="24"/>
               </w:rPr>
               <w:fldChar w:fldCharType="begin"/>
             </w:r>
             <w:r>
               <w:rPr>
-                <w:rFonts w:ascii="Times New Roman" w:hAnsi="Times New Roman" w:cs="Times New Roman"/>
                 <w:noProof/>
                 <w:webHidden/>
-                <w:sz w:val="24"/>
-              </w:rPr>
-              <w:instrText xml:space="preserve"> PAGEREF _Toc108818360 \h </w:instrText>
-            </w:r>
-            <w:r>
-              <w:rPr>
-                <w:rFonts w:ascii="Times New Roman" w:hAnsi="Times New Roman" w:cs="Times New Roman"/>
+              </w:rPr>
+              <w:instrText xml:space="preserve"> PAGEREF _Toc111006219 \h </w:instrText>
+            </w:r>
+            <w:r>
+              <w:rPr>
                 <w:noProof/>
                 <w:webHidden/>
-                <w:sz w:val="24"/>
-              </w:rPr>
-            </w:r>
-            <w:r>
-              <w:rPr>
-                <w:rFonts w:ascii="Times New Roman" w:hAnsi="Times New Roman" w:cs="Times New Roman"/>
+              </w:rPr>
+            </w:r>
+            <w:r>
+              <w:rPr>
                 <w:noProof/>
                 <w:webHidden/>
-                <w:sz w:val="24"/>
               </w:rPr>
               <w:fldChar w:fldCharType="separate"/>
             </w:r>
             <w:r>
               <w:rPr>
-                <w:rFonts w:ascii="Times New Roman" w:hAnsi="Times New Roman" w:cs="Times New Roman"/>
                 <w:noProof/>
                 <w:webHidden/>
-                <w:sz w:val="24"/>
               </w:rPr>
               <w:t>2</w:t>
             </w:r>
             <w:r>
               <w:rPr>
-                <w:rFonts w:ascii="Times New Roman" w:hAnsi="Times New Roman" w:cs="Times New Roman"/>
                 <w:noProof/>
                 <w:webHidden/>
-                <w:sz w:val="24"/>
               </w:rPr>
               <w:fldChar w:fldCharType="end"/>
             </w:r>
@@ -485,80 +447,65 @@
               <w:tab w:val="right" w:pos="9350"/>
             </w:tabs>
             <w:rPr>
-              <w:rFonts w:ascii="Times New Roman" w:hAnsi="Times New Roman" w:cs="Times New Roman"/>
+              <w:rFonts w:asciiTheme="minorHAnsi" w:eastAsiaTheme="minorEastAsia" w:hAnsiTheme="minorHAnsi" w:cstheme="minorBidi"/>
               <w:noProof/>
               <w:sz w:val="24"/>
             </w:rPr>
           </w:pPr>
-          <w:hyperlink w:anchor="_Toc108818361" w:history="1">
+          <w:hyperlink w:anchor="_Toc111006220" w:history="1">
             <w:r>
               <w:rPr>
                 <w:rStyle w:val="Hyperlink"/>
                 <w:rFonts w:ascii="Times New Roman" w:hAnsi="Times New Roman" w:cs="Times New Roman"/>
                 <w:noProof/>
-                <w:sz w:val="24"/>
               </w:rPr>
               <w:t>Document Revision History</w:t>
             </w:r>
             <w:r>
               <w:rPr>
-                <w:rFonts w:ascii="Times New Roman" w:hAnsi="Times New Roman" w:cs="Times New Roman"/>
                 <w:noProof/>
                 <w:webHidden/>
-                <w:sz w:val="24"/>
               </w:rPr>
               <w:tab/>
             </w:r>
             <w:r>
               <w:rPr>
-                <w:rFonts w:ascii="Times New Roman" w:hAnsi="Times New Roman" w:cs="Times New Roman"/>
                 <w:noProof/>
                 <w:webHidden/>
-                <w:sz w:val="24"/>
               </w:rPr>
               <w:fldChar w:fldCharType="begin"/>
             </w:r>
             <w:r>
               <w:rPr>
-                <w:rFonts w:ascii="Times New Roman" w:hAnsi="Times New Roman" w:cs="Times New Roman"/>
                 <w:noProof/>
                 <w:webHidden/>
-                <w:sz w:val="24"/>
-              </w:rPr>
-              <w:instrText xml:space="preserve"> PAGEREF _Toc108818361 \h </w:instrText>
-            </w:r>
-            <w:r>
-              <w:rPr>
-                <w:rFonts w:ascii="Times New Roman" w:hAnsi="Times New Roman" w:cs="Times New Roman"/>
+              </w:rPr>
+              <w:instrText xml:space="preserve"> PAGEREF _Toc111006220 \h </w:instrText>
+            </w:r>
+            <w:r>
+              <w:rPr>
                 <w:noProof/>
                 <w:webHidden/>
-                <w:sz w:val="24"/>
-              </w:rPr>
-            </w:r>
-            <w:r>
-              <w:rPr>
-                <w:rFonts w:ascii="Times New Roman" w:hAnsi="Times New Roman" w:cs="Times New Roman"/>
+              </w:rPr>
+            </w:r>
+            <w:r>
+              <w:rPr>
                 <w:noProof/>
                 <w:webHidden/>
-                <w:sz w:val="24"/>
               </w:rPr>
               <w:fldChar w:fldCharType="separate"/>
             </w:r>
             <w:r>
               <w:rPr>
-                <w:rFonts w:ascii="Times New Roman" w:hAnsi="Times New Roman" w:cs="Times New Roman"/>
                 <w:noProof/>
                 <w:webHidden/>
-                <w:sz w:val="24"/>
               </w:rPr>
               <w:t>2</w:t>
             </w:r>
             <w:r>
               <w:rPr>
-                <w:rFonts w:ascii="Times New Roman" w:hAnsi="Times New Roman" w:cs="Times New Roman"/>
                 <w:noProof/>
                 <w:webHidden/>
-                <w:sz w:val="24"/>
               </w:rPr>
               <w:fldChar w:fldCharType="end"/>
             </w:r>
@@ -571,80 +518,65 @@
               <w:tab w:val="right" w:pos="9350"/>
             </w:tabs>
             <w:rPr>
-              <w:rFonts w:ascii="Times New Roman" w:hAnsi="Times New Roman" w:cs="Times New Roman"/>
+              <w:rFonts w:asciiTheme="minorHAnsi" w:eastAsiaTheme="minorEastAsia" w:hAnsiTheme="minorHAnsi" w:cstheme="minorBidi"/>
               <w:noProof/>
               <w:sz w:val="24"/>
             </w:rPr>
           </w:pPr>
-          <w:hyperlink w:anchor="_Toc108818362" w:history="1">
+          <w:hyperlink w:anchor="_Toc111006221" w:history="1">
             <w:r>
               <w:rPr>
                 <w:rStyle w:val="Hyperlink"/>
                 <w:rFonts w:ascii="Times New Roman" w:hAnsi="Times New Roman" w:cs="Times New Roman"/>
                 <w:noProof/>
-                <w:sz w:val="24"/>
               </w:rPr>
               <w:t>Executive Summary</w:t>
             </w:r>
             <w:r>
               <w:rPr>
-                <w:rFonts w:ascii="Times New Roman" w:hAnsi="Times New Roman" w:cs="Times New Roman"/>
                 <w:noProof/>
                 <w:webHidden/>
-                <w:sz w:val="24"/>
               </w:rPr>
               <w:tab/>
             </w:r>
             <w:r>
               <w:rPr>
-                <w:rFonts w:ascii="Times New Roman" w:hAnsi="Times New Roman" w:cs="Times New Roman"/>
                 <w:noProof/>
                 <w:webHidden/>
-                <w:sz w:val="24"/>
               </w:rPr>
               <w:fldChar w:fldCharType="begin"/>
             </w:r>
             <w:r>
               <w:rPr>
-                <w:rFonts w:ascii="Times New Roman" w:hAnsi="Times New Roman" w:cs="Times New Roman"/>
                 <w:noProof/>
                 <w:webHidden/>
-                <w:sz w:val="24"/>
-              </w:rPr>
-              <w:instrText xml:space="preserve"> PAGEREF _Toc108818362 \h </w:instrText>
-            </w:r>
-            <w:r>
-              <w:rPr>
-                <w:rFonts w:ascii="Times New Roman" w:hAnsi="Times New Roman" w:cs="Times New Roman"/>
+              </w:rPr>
+              <w:instrText xml:space="preserve"> PAGEREF _Toc111006221 \h </w:instrText>
+            </w:r>
+            <w:r>
+              <w:rPr>
                 <w:noProof/>
                 <w:webHidden/>
-                <w:sz w:val="24"/>
-              </w:rPr>
-            </w:r>
-            <w:r>
-              <w:rPr>
-                <w:rFonts w:ascii="Times New Roman" w:hAnsi="Times New Roman" w:cs="Times New Roman"/>
+              </w:rPr>
+            </w:r>
+            <w:r>
+              <w:rPr>
                 <w:noProof/>
                 <w:webHidden/>
-                <w:sz w:val="24"/>
               </w:rPr>
               <w:fldChar w:fldCharType="separate"/>
             </w:r>
             <w:r>
               <w:rPr>
-                <w:rFonts w:ascii="Times New Roman" w:hAnsi="Times New Roman" w:cs="Times New Roman"/>
                 <w:noProof/>
                 <w:webHidden/>
-                <w:sz w:val="24"/>
               </w:rPr>
               <w:t>3</w:t>
             </w:r>
             <w:r>
               <w:rPr>
-                <w:rFonts w:ascii="Times New Roman" w:hAnsi="Times New Roman" w:cs="Times New Roman"/>
                 <w:noProof/>
                 <w:webHidden/>
-                <w:sz w:val="24"/>
               </w:rPr>
               <w:fldChar w:fldCharType="end"/>
             </w:r>
@@ -657,80 +589,65 @@
               <w:tab w:val="right" w:pos="9350"/>
             </w:tabs>
             <w:rPr>
-              <w:rFonts w:ascii="Times New Roman" w:hAnsi="Times New Roman" w:cs="Times New Roman"/>
+              <w:rFonts w:asciiTheme="minorHAnsi" w:eastAsiaTheme="minorEastAsia" w:hAnsiTheme="minorHAnsi" w:cstheme="minorBidi"/>
               <w:noProof/>
               <w:sz w:val="24"/>
             </w:rPr>
           </w:pPr>
-          <w:hyperlink w:anchor="_Toc108818363" w:history="1">
+          <w:hyperlink w:anchor="_Toc111006222" w:history="1">
             <w:r>
               <w:rPr>
                 <w:rStyle w:val="Hyperlink"/>
                 <w:rFonts w:ascii="Times New Roman" w:hAnsi="Times New Roman" w:cs="Times New Roman"/>
                 <w:noProof/>
-                <w:sz w:val="24"/>
               </w:rPr>
               <w:t>Design Constraints</w:t>
             </w:r>
             <w:r>
               <w:rPr>
-                <w:rFonts w:ascii="Times New Roman" w:hAnsi="Times New Roman" w:cs="Times New Roman"/>
                 <w:noProof/>
                 <w:webHidden/>
-                <w:sz w:val="24"/>
               </w:rPr>
               <w:tab/>
             </w:r>
             <w:r>
               <w:rPr>
-                <w:rFonts w:ascii="Times New Roman" w:hAnsi="Times New Roman" w:cs="Times New Roman"/>
                 <w:noProof/>
                 <w:webHidden/>
-                <w:sz w:val="24"/>
               </w:rPr>
               <w:fldChar w:fldCharType="begin"/>
             </w:r>
             <w:r>
               <w:rPr>
-                <w:rFonts w:ascii="Times New Roman" w:hAnsi="Times New Roman" w:cs="Times New Roman"/>
                 <w:noProof/>
                 <w:webHidden/>
-                <w:sz w:val="24"/>
-              </w:rPr>
-              <w:instrText xml:space="preserve"> PAGEREF _Toc108818363 \h </w:instrText>
-            </w:r>
-            <w:r>
-              <w:rPr>
-                <w:rFonts w:ascii="Times New Roman" w:hAnsi="Times New Roman" w:cs="Times New Roman"/>
+              </w:rPr>
+              <w:instrText xml:space="preserve"> PAGEREF _Toc111006222 \h </w:instrText>
+            </w:r>
+            <w:r>
+              <w:rPr>
                 <w:noProof/>
                 <w:webHidden/>
-                <w:sz w:val="24"/>
-              </w:rPr>
-            </w:r>
-            <w:r>
-              <w:rPr>
-                <w:rFonts w:ascii="Times New Roman" w:hAnsi="Times New Roman" w:cs="Times New Roman"/>
+              </w:rPr>
+            </w:r>
+            <w:r>
+              <w:rPr>
                 <w:noProof/>
                 <w:webHidden/>
-                <w:sz w:val="24"/>
               </w:rPr>
               <w:fldChar w:fldCharType="separate"/>
             </w:r>
             <w:r>
               <w:rPr>
-                <w:rFonts w:ascii="Times New Roman" w:hAnsi="Times New Roman" w:cs="Times New Roman"/>
                 <w:noProof/>
                 <w:webHidden/>
-                <w:sz w:val="24"/>
               </w:rPr>
               <w:t>3</w:t>
             </w:r>
             <w:r>
               <w:rPr>
-                <w:rFonts w:ascii="Times New Roman" w:hAnsi="Times New Roman" w:cs="Times New Roman"/>
                 <w:noProof/>
                 <w:webHidden/>
-                <w:sz w:val="24"/>
               </w:rPr>
               <w:fldChar w:fldCharType="end"/>
             </w:r>
@@ -743,80 +660,65 @@
               <w:tab w:val="right" w:pos="9350"/>
             </w:tabs>
             <w:rPr>
-              <w:rFonts w:ascii="Times New Roman" w:hAnsi="Times New Roman" w:cs="Times New Roman"/>
+              <w:rFonts w:asciiTheme="minorHAnsi" w:eastAsiaTheme="minorEastAsia" w:hAnsiTheme="minorHAnsi" w:cstheme="minorBidi"/>
               <w:noProof/>
               <w:sz w:val="24"/>
             </w:rPr>
           </w:pPr>
-          <w:hyperlink w:anchor="_Toc108818364" w:history="1">
+          <w:hyperlink w:anchor="_Toc111006223" w:history="1">
             <w:r>
               <w:rPr>
                 <w:rStyle w:val="Hyperlink"/>
                 <w:rFonts w:ascii="Times New Roman" w:hAnsi="Times New Roman" w:cs="Times New Roman"/>
                 <w:noProof/>
-                <w:sz w:val="24"/>
               </w:rPr>
               <w:t>System Architecture View</w:t>
             </w:r>
             <w:r>
               <w:rPr>
-                <w:rFonts w:ascii="Times New Roman" w:hAnsi="Times New Roman" w:cs="Times New Roman"/>
                 <w:noProof/>
                 <w:webHidden/>
-                <w:sz w:val="24"/>
               </w:rPr>
               <w:tab/>
             </w:r>
             <w:r>
               <w:rPr>
-                <w:rFonts w:ascii="Times New Roman" w:hAnsi="Times New Roman" w:cs="Times New Roman"/>
                 <w:noProof/>
                 <w:webHidden/>
-                <w:sz w:val="24"/>
               </w:rPr>
               <w:fldChar w:fldCharType="begin"/>
             </w:r>
             <w:r>
               <w:rPr>
-                <w:rFonts w:ascii="Times New Roman" w:hAnsi="Times New Roman" w:cs="Times New Roman"/>
                 <w:noProof/>
                 <w:webHidden/>
-                <w:sz w:val="24"/>
-              </w:rPr>
-              <w:instrText xml:space="preserve"> PAGEREF _Toc108818364 \h </w:instrText>
-            </w:r>
-            <w:r>
-              <w:rPr>
-                <w:rFonts w:ascii="Times New Roman" w:hAnsi="Times New Roman" w:cs="Times New Roman"/>
+              </w:rPr>
+              <w:instrText xml:space="preserve"> PAGEREF _Toc111006223 \h </w:instrText>
+            </w:r>
+            <w:r>
+              <w:rPr>
                 <w:noProof/>
                 <w:webHidden/>
-                <w:sz w:val="24"/>
-              </w:rPr>
-            </w:r>
-            <w:r>
-              <w:rPr>
-                <w:rFonts w:ascii="Times New Roman" w:hAnsi="Times New Roman" w:cs="Times New Roman"/>
+              </w:rPr>
+            </w:r>
+            <w:r>
+              <w:rPr>
                 <w:noProof/>
                 <w:webHidden/>
-                <w:sz w:val="24"/>
               </w:rPr>
               <w:fldChar w:fldCharType="separate"/>
             </w:r>
             <w:r>
               <w:rPr>
-                <w:rFonts w:ascii="Times New Roman" w:hAnsi="Times New Roman" w:cs="Times New Roman"/>
                 <w:noProof/>
                 <w:webHidden/>
-                <w:sz w:val="24"/>
               </w:rPr>
               <w:t>3</w:t>
             </w:r>
             <w:r>
               <w:rPr>
-                <w:rFonts w:ascii="Times New Roman" w:hAnsi="Times New Roman" w:cs="Times New Roman"/>
                 <w:noProof/>
                 <w:webHidden/>
-                <w:sz w:val="24"/>
               </w:rPr>
               <w:fldChar w:fldCharType="end"/>
             </w:r>
@@ -829,80 +731,65 @@
               <w:tab w:val="right" w:pos="9350"/>
             </w:tabs>
             <w:rPr>
-              <w:rFonts w:ascii="Times New Roman" w:hAnsi="Times New Roman" w:cs="Times New Roman"/>
+              <w:rFonts w:asciiTheme="minorHAnsi" w:eastAsiaTheme="minorEastAsia" w:hAnsiTheme="minorHAnsi" w:cstheme="minorBidi"/>
               <w:noProof/>
               <w:sz w:val="24"/>
             </w:rPr>
           </w:pPr>
-          <w:hyperlink w:anchor="_Toc108818365" w:history="1">
+          <w:hyperlink w:anchor="_Toc111006224" w:history="1">
             <w:r>
               <w:rPr>
                 <w:rStyle w:val="Hyperlink"/>
                 <w:rFonts w:ascii="Times New Roman" w:hAnsi="Times New Roman" w:cs="Times New Roman"/>
                 <w:noProof/>
-                <w:sz w:val="24"/>
               </w:rPr>
               <w:t>Domain Model</w:t>
             </w:r>
             <w:r>
               <w:rPr>
-                <w:rFonts w:ascii="Times New Roman" w:hAnsi="Times New Roman" w:cs="Times New Roman"/>
                 <w:noProof/>
                 <w:webHidden/>
-                <w:sz w:val="24"/>
               </w:rPr>
               <w:tab/>
             </w:r>
             <w:r>
               <w:rPr>
-                <w:rFonts w:ascii="Times New Roman" w:hAnsi="Times New Roman" w:cs="Times New Roman"/>
                 <w:noProof/>
                 <w:webHidden/>
-                <w:sz w:val="24"/>
               </w:rPr>
               <w:fldChar w:fldCharType="begin"/>
             </w:r>
             <w:r>
               <w:rPr>
-                <w:rFonts w:ascii="Times New Roman" w:hAnsi="Times New Roman" w:cs="Times New Roman"/>
                 <w:noProof/>
                 <w:webHidden/>
-                <w:sz w:val="24"/>
-              </w:rPr>
-              <w:instrText xml:space="preserve"> PAGEREF _Toc108818365 \h </w:instrText>
-            </w:r>
-            <w:r>
-              <w:rPr>
-                <w:rFonts w:ascii="Times New Roman" w:hAnsi="Times New Roman" w:cs="Times New Roman"/>
+              </w:rPr>
+              <w:instrText xml:space="preserve"> PAGEREF _Toc111006224 \h </w:instrText>
+            </w:r>
+            <w:r>
+              <w:rPr>
                 <w:noProof/>
                 <w:webHidden/>
-                <w:sz w:val="24"/>
-              </w:rPr>
-            </w:r>
-            <w:r>
-              <w:rPr>
-                <w:rFonts w:ascii="Times New Roman" w:hAnsi="Times New Roman" w:cs="Times New Roman"/>
+              </w:rPr>
+            </w:r>
+            <w:r>
+              <w:rPr>
                 <w:noProof/>
                 <w:webHidden/>
-                <w:sz w:val="24"/>
               </w:rPr>
               <w:fldChar w:fldCharType="separate"/>
             </w:r>
             <w:r>
               <w:rPr>
-                <w:rFonts w:ascii="Times New Roman" w:hAnsi="Times New Roman" w:cs="Times New Roman"/>
                 <w:noProof/>
                 <w:webHidden/>
-                <w:sz w:val="24"/>
               </w:rPr>
               <w:t>3</w:t>
             </w:r>
             <w:r>
               <w:rPr>
-                <w:rFonts w:ascii="Times New Roman" w:hAnsi="Times New Roman" w:cs="Times New Roman"/>
                 <w:noProof/>
                 <w:webHidden/>
-                <w:sz w:val="24"/>
               </w:rPr>
               <w:fldChar w:fldCharType="end"/>
             </w:r>
@@ -915,80 +802,65 @@
               <w:tab w:val="right" w:pos="9350"/>
             </w:tabs>
             <w:rPr>
-              <w:rFonts w:ascii="Times New Roman" w:hAnsi="Times New Roman" w:cs="Times New Roman"/>
+              <w:rFonts w:asciiTheme="minorHAnsi" w:eastAsiaTheme="minorEastAsia" w:hAnsiTheme="minorHAnsi" w:cstheme="minorBidi"/>
               <w:noProof/>
               <w:sz w:val="24"/>
             </w:rPr>
           </w:pPr>
-          <w:hyperlink w:anchor="_Toc108818366" w:history="1">
+          <w:hyperlink w:anchor="_Toc111006225" w:history="1">
             <w:r>
               <w:rPr>
                 <w:rStyle w:val="Hyperlink"/>
                 <w:rFonts w:ascii="Times New Roman" w:hAnsi="Times New Roman" w:cs="Times New Roman"/>
                 <w:noProof/>
-                <w:sz w:val="24"/>
               </w:rPr>
               <w:t>Evaluation</w:t>
             </w:r>
             <w:r>
               <w:rPr>
-                <w:rFonts w:ascii="Times New Roman" w:hAnsi="Times New Roman" w:cs="Times New Roman"/>
                 <w:noProof/>
                 <w:webHidden/>
-                <w:sz w:val="24"/>
               </w:rPr>
               <w:tab/>
             </w:r>
             <w:r>
               <w:rPr>
-                <w:rFonts w:ascii="Times New Roman" w:hAnsi="Times New Roman" w:cs="Times New Roman"/>
                 <w:noProof/>
                 <w:webHidden/>
-                <w:sz w:val="24"/>
               </w:rPr>
               <w:fldChar w:fldCharType="begin"/>
             </w:r>
             <w:r>
               <w:rPr>
-                <w:rFonts w:ascii="Times New Roman" w:hAnsi="Times New Roman" w:cs="Times New Roman"/>
                 <w:noProof/>
                 <w:webHidden/>
-                <w:sz w:val="24"/>
-              </w:rPr>
-              <w:instrText xml:space="preserve"> PAGEREF _Toc108818366 \h </w:instrText>
-            </w:r>
-            <w:r>
-              <w:rPr>
-                <w:rFonts w:ascii="Times New Roman" w:hAnsi="Times New Roman" w:cs="Times New Roman"/>
+              </w:rPr>
+              <w:instrText xml:space="preserve"> PAGEREF _Toc111006225 \h </w:instrText>
+            </w:r>
+            <w:r>
+              <w:rPr>
                 <w:noProof/>
                 <w:webHidden/>
-                <w:sz w:val="24"/>
-              </w:rPr>
-            </w:r>
-            <w:r>
-              <w:rPr>
-                <w:rFonts w:ascii="Times New Roman" w:hAnsi="Times New Roman" w:cs="Times New Roman"/>
+              </w:rPr>
+            </w:r>
+            <w:r>
+              <w:rPr>
                 <w:noProof/>
                 <w:webHidden/>
-                <w:sz w:val="24"/>
               </w:rPr>
               <w:fldChar w:fldCharType="separate"/>
             </w:r>
             <w:r>
               <w:rPr>
-                <w:rFonts w:ascii="Times New Roman" w:hAnsi="Times New Roman" w:cs="Times New Roman"/>
                 <w:noProof/>
                 <w:webHidden/>
-                <w:sz w:val="24"/>
               </w:rPr>
               <w:t>4</w:t>
             </w:r>
             <w:r>
               <w:rPr>
-                <w:rFonts w:ascii="Times New Roman" w:hAnsi="Times New Roman" w:cs="Times New Roman"/>
                 <w:noProof/>
                 <w:webHidden/>
-                <w:sz w:val="24"/>
               </w:rPr>
               <w:fldChar w:fldCharType="end"/>
             </w:r>
@@ -1001,80 +873,136 @@
               <w:tab w:val="right" w:pos="9350"/>
             </w:tabs>
             <w:rPr>
-              <w:rFonts w:ascii="Times New Roman" w:hAnsi="Times New Roman" w:cs="Times New Roman"/>
+              <w:rFonts w:asciiTheme="minorHAnsi" w:eastAsiaTheme="minorEastAsia" w:hAnsiTheme="minorHAnsi" w:cstheme="minorBidi"/>
               <w:noProof/>
               <w:sz w:val="24"/>
             </w:rPr>
           </w:pPr>
-          <w:hyperlink w:anchor="_Toc108818367" w:history="1">
+          <w:hyperlink w:anchor="_Toc111006226" w:history="1">
             <w:r>
               <w:rPr>
                 <w:rStyle w:val="Hyperlink"/>
                 <w:rFonts w:ascii="Times New Roman" w:hAnsi="Times New Roman" w:cs="Times New Roman"/>
                 <w:noProof/>
-                <w:sz w:val="24"/>
               </w:rPr>
               <w:t>Recommendations</w:t>
             </w:r>
             <w:r>
               <w:rPr>
-                <w:rFonts w:ascii="Times New Roman" w:hAnsi="Times New Roman" w:cs="Times New Roman"/>
                 <w:noProof/>
                 <w:webHidden/>
-                <w:sz w:val="24"/>
               </w:rPr>
               <w:tab/>
             </w:r>
             <w:r>
               <w:rPr>
-                <w:rFonts w:ascii="Times New Roman" w:hAnsi="Times New Roman" w:cs="Times New Roman"/>
                 <w:noProof/>
                 <w:webHidden/>
-                <w:sz w:val="24"/>
               </w:rPr>
               <w:fldChar w:fldCharType="begin"/>
             </w:r>
             <w:r>
               <w:rPr>
-                <w:rFonts w:ascii="Times New Roman" w:hAnsi="Times New Roman" w:cs="Times New Roman"/>
                 <w:noProof/>
                 <w:webHidden/>
-                <w:sz w:val="24"/>
-              </w:rPr>
-              <w:instrText xml:space="preserve"> PAGEREF _Toc108818367 \h </w:instrText>
-            </w:r>
-            <w:r>
-              <w:rPr>
-                <w:rFonts w:ascii="Times New Roman" w:hAnsi="Times New Roman" w:cs="Times New Roman"/>
+              </w:rPr>
+              <w:instrText xml:space="preserve"> PAGEREF _Toc111006226 \h </w:instrText>
+            </w:r>
+            <w:r>
+              <w:rPr>
                 <w:noProof/>
                 <w:webHidden/>
-                <w:sz w:val="24"/>
-              </w:rPr>
-            </w:r>
-            <w:r>
-              <w:rPr>
-                <w:rFonts w:ascii="Times New Roman" w:hAnsi="Times New Roman" w:cs="Times New Roman"/>
+              </w:rPr>
+            </w:r>
+            <w:r>
+              <w:rPr>
                 <w:noProof/>
                 <w:webHidden/>
-                <w:sz w:val="24"/>
               </w:rPr>
               <w:fldChar w:fldCharType="separate"/>
             </w:r>
             <w:r>
               <w:rPr>
-                <w:rFonts w:ascii="Times New Roman" w:hAnsi="Times New Roman" w:cs="Times New Roman"/>
                 <w:noProof/>
                 <w:webHidden/>
-                <w:sz w:val="24"/>
               </w:rPr>
               <w:t>6</w:t>
             </w:r>
             <w:r>
               <w:rPr>
-                <w:rFonts w:ascii="Times New Roman" w:hAnsi="Times New Roman" w:cs="Times New Roman"/>
                 <w:noProof/>
                 <w:webHidden/>
-                <w:sz w:val="24"/>
+              </w:rPr>
+              <w:fldChar w:fldCharType="end"/>
+            </w:r>
+          </w:hyperlink>
+        </w:p>
+        <w:p>
+          <w:pPr>
+            <w:pStyle w:val="TOC2"/>
+            <w:tabs>
+              <w:tab w:val="right" w:pos="9350"/>
+            </w:tabs>
+            <w:rPr>
+              <w:rFonts w:asciiTheme="minorHAnsi" w:eastAsiaTheme="minorEastAsia" w:hAnsiTheme="minorHAnsi" w:cstheme="minorBidi"/>
+              <w:noProof/>
+              <w:sz w:val="24"/>
+            </w:rPr>
+          </w:pPr>
+          <w:hyperlink w:anchor="_Toc111006227" w:history="1">
+            <w:r>
+              <w:rPr>
+                <w:rStyle w:val="Hyperlink"/>
+                <w:rFonts w:ascii="Times New Roman" w:hAnsi="Times New Roman" w:cs="Times New Roman"/>
+                <w:noProof/>
+              </w:rPr>
+              <w:t>References</w:t>
+            </w:r>
+            <w:r>
+              <w:rPr>
+                <w:noProof/>
+                <w:webHidden/>
+              </w:rPr>
+              <w:tab/>
+            </w:r>
+            <w:r>
+              <w:rPr>
+                <w:noProof/>
+                <w:webHidden/>
+              </w:rPr>
+              <w:fldChar w:fldCharType="begin"/>
+            </w:r>
+            <w:r>
+              <w:rPr>
+                <w:noProof/>
+                <w:webHidden/>
+              </w:rPr>
+              <w:instrText xml:space="preserve"> PAGEREF _Toc111006227 \h </w:instrText>
+            </w:r>
+            <w:r>
+              <w:rPr>
+                <w:noProof/>
+                <w:webHidden/>
+              </w:rPr>
+            </w:r>
+            <w:r>
+              <w:rPr>
+                <w:noProof/>
+                <w:webHidden/>
+              </w:rPr>
+              <w:fldChar w:fldCharType="separate"/>
+            </w:r>
+            <w:r>
+              <w:rPr>
+                <w:noProof/>
+                <w:webHidden/>
+              </w:rPr>
+              <w:t>7</w:t>
+            </w:r>
+            <w:r>
+              <w:rPr>
+                <w:noProof/>
+                <w:webHidden/>
               </w:rPr>
               <w:fldChar w:fldCharType="end"/>
             </w:r>
@@ -1157,7 +1085,7 @@
         </w:rPr>
         <w:fldChar w:fldCharType="separate"/>
       </w:r>
-      <w:bookmarkStart w:id="6" w:name="_Toc108818361"/>
+      <w:bookmarkStart w:id="6" w:name="_Toc111006220"/>
       <w:r>
         <w:rPr>
           <w:rFonts w:ascii="Times New Roman" w:hAnsi="Times New Roman" w:cs="Times New Roman"/>
@@ -1518,6 +1446,135 @@
           </w:p>
         </w:tc>
       </w:tr>
+      <w:tr>
+        <w:trPr>
+          <w:tblHeader/>
+        </w:trPr>
+        <w:tc>
+          <w:tcPr>
+            <w:tcW w:w="978" w:type="dxa"/>
+          </w:tcPr>
+          <w:p>
+            <w:pPr>
+              <w:suppressAutoHyphens/>
+              <w:contextualSpacing/>
+              <w:jc w:val="center"/>
+              <w:rPr>
+                <w:rFonts w:ascii="Times New Roman" w:hAnsi="Times New Roman" w:cs="Times New Roman"/>
+                <w:sz w:val="24"/>
+              </w:rPr>
+            </w:pPr>
+            <w:r>
+              <w:rPr>
+                <w:rFonts w:ascii="Times New Roman" w:hAnsi="Times New Roman" w:cs="Times New Roman"/>
+                <w:sz w:val="24"/>
+              </w:rPr>
+              <w:t>1.2</w:t>
+            </w:r>
+          </w:p>
+        </w:tc>
+        <w:tc>
+          <w:tcPr>
+            <w:tcW w:w="1530" w:type="dxa"/>
+          </w:tcPr>
+          <w:p>
+            <w:pPr>
+              <w:suppressAutoHyphens/>
+              <w:contextualSpacing/>
+              <w:rPr>
+                <w:rFonts w:ascii="Times New Roman" w:hAnsi="Times New Roman" w:cs="Times New Roman"/>
+                <w:sz w:val="24"/>
+              </w:rPr>
+            </w:pPr>
+            <w:r>
+              <w:rPr>
+                <w:rFonts w:ascii="Times New Roman" w:hAnsi="Times New Roman" w:cs="Times New Roman"/>
+                <w:sz w:val="24"/>
+              </w:rPr>
+              <w:t>08/</w:t>
+            </w:r>
+            <w:r>
+              <w:rPr>
+                <w:rFonts w:ascii="Times New Roman" w:hAnsi="Times New Roman" w:cs="Times New Roman"/>
+                <w:sz w:val="24"/>
+              </w:rPr>
+              <w:t>11</w:t>
+            </w:r>
+            <w:r>
+              <w:rPr>
+                <w:rFonts w:ascii="Times New Roman" w:hAnsi="Times New Roman" w:cs="Times New Roman"/>
+                <w:sz w:val="24"/>
+              </w:rPr>
+              <w:t>/2022</w:t>
+            </w:r>
+          </w:p>
+        </w:tc>
+        <w:tc>
+          <w:tcPr>
+            <w:tcW w:w="1725" w:type="dxa"/>
+          </w:tcPr>
+          <w:p>
+            <w:pPr>
+              <w:suppressAutoHyphens/>
+              <w:contextualSpacing/>
+              <w:rPr>
+                <w:rFonts w:ascii="Times New Roman" w:hAnsi="Times New Roman" w:cs="Times New Roman"/>
+                <w:sz w:val="24"/>
+              </w:rPr>
+            </w:pPr>
+            <w:r>
+              <w:rPr>
+                <w:rFonts w:ascii="Times New Roman" w:hAnsi="Times New Roman" w:cs="Times New Roman"/>
+                <w:sz w:val="24"/>
+              </w:rPr>
+              <w:t>Eric Slu</w:t>
+            </w:r>
+            <w:r>
+              <w:rPr>
+                <w:rFonts w:ascii="Times New Roman" w:hAnsi="Times New Roman" w:cs="Times New Roman"/>
+                <w:sz w:val="24"/>
+              </w:rPr>
+              <w:t>t</w:t>
+            </w:r>
+            <w:r>
+              <w:rPr>
+                <w:rFonts w:ascii="Times New Roman" w:hAnsi="Times New Roman" w:cs="Times New Roman"/>
+                <w:sz w:val="24"/>
+              </w:rPr>
+              <w:t>z</w:t>
+            </w:r>
+          </w:p>
+        </w:tc>
+        <w:tc>
+          <w:tcPr>
+            <w:tcW w:w="5109" w:type="dxa"/>
+          </w:tcPr>
+          <w:p>
+            <w:pPr>
+              <w:suppressAutoHyphens/>
+              <w:contextualSpacing/>
+              <w:rPr>
+                <w:rFonts w:ascii="Times New Roman" w:hAnsi="Times New Roman" w:cs="Times New Roman"/>
+                <w:sz w:val="24"/>
+              </w:rPr>
+            </w:pPr>
+            <w:r>
+              <w:rPr>
+                <w:rFonts w:ascii="Times New Roman" w:hAnsi="Times New Roman" w:cs="Times New Roman"/>
+                <w:sz w:val="24"/>
+              </w:rPr>
+              <w:t xml:space="preserve">Filled out the </w:t>
+            </w:r>
+            <w:r>
+              <w:rPr>
+                <w:rFonts w:ascii="Times New Roman" w:hAnsi="Times New Roman" w:cs="Times New Roman"/>
+                <w:sz w:val="24"/>
+              </w:rPr>
+              <w:t>Recommendations section.</w:t>
+            </w:r>
+          </w:p>
+        </w:tc>
+      </w:tr>
     </w:tbl>
     <w:p>
       <w:pPr>
@@ -1583,7 +1640,7 @@
         </w:rPr>
         <w:fldChar w:fldCharType="separate"/>
       </w:r>
-      <w:bookmarkStart w:id="8" w:name="_Toc108818362"/>
+      <w:bookmarkStart w:id="8" w:name="_Toc111006221"/>
       <w:r>
         <w:rPr>
           <w:rFonts w:ascii="Times New Roman" w:hAnsi="Times New Roman" w:cs="Times New Roman"/>
@@ -1654,14 +1711,14 @@
           <w:rFonts w:ascii="Times New Roman" w:hAnsi="Times New Roman" w:cs="Times New Roman"/>
           <w:sz w:val="24"/>
         </w:rPr>
-        <w:t xml:space="preserve"> called Draw It or Lose It.</w:t>
-      </w:r>
-      <w:r>
-        <w:rPr>
-          <w:rFonts w:ascii="Times New Roman" w:hAnsi="Times New Roman" w:cs="Times New Roman"/>
-          <w:sz w:val="24"/>
-        </w:rPr>
-        <w:t xml:space="preserve">  It is lo</w:t>
+        <w:t xml:space="preserve"> called Draw It or Lose It. </w:t>
+      </w:r>
+      <w:r>
+        <w:rPr>
+          <w:rFonts w:ascii="Times New Roman" w:hAnsi="Times New Roman" w:cs="Times New Roman"/>
+          <w:sz w:val="24"/>
+        </w:rPr>
+        <w:t>It is lo</w:t>
       </w:r>
       <w:r>
         <w:rPr>
@@ -1712,14 +1769,7 @@
           <w:rFonts w:ascii="Times New Roman" w:hAnsi="Times New Roman" w:cs="Times New Roman"/>
           <w:sz w:val="24"/>
         </w:rPr>
-        <w:t>.</w:t>
-      </w:r>
-      <w:r>
-        <w:rPr>
-          <w:rFonts w:ascii="Times New Roman" w:hAnsi="Times New Roman" w:cs="Times New Roman"/>
-          <w:sz w:val="24"/>
-        </w:rPr>
-        <w:t xml:space="preserve">  </w:t>
+        <w:t xml:space="preserve">. </w:t>
       </w:r>
       <w:r>
         <w:rPr>
@@ -1733,14 +1783,7 @@
           <w:rFonts w:ascii="Times New Roman" w:hAnsi="Times New Roman" w:cs="Times New Roman"/>
           <w:sz w:val="24"/>
         </w:rPr>
-        <w:t>setting up the needed environment.</w:t>
-      </w:r>
-      <w:r>
-        <w:rPr>
-          <w:rFonts w:ascii="Times New Roman" w:hAnsi="Times New Roman" w:cs="Times New Roman"/>
-          <w:sz w:val="24"/>
-        </w:rPr>
-        <w:t xml:space="preserve">  </w:t>
+        <w:t xml:space="preserve">setting up the needed environment. </w:t>
       </w:r>
       <w:r>
         <w:rPr>
@@ -1768,14 +1811,23 @@
           <w:rFonts w:ascii="Times New Roman" w:hAnsi="Times New Roman" w:cs="Times New Roman"/>
           <w:sz w:val="24"/>
         </w:rPr>
-        <w:t>development of the web-based version of the game application.</w:t>
-      </w:r>
-      <w:r>
-        <w:rPr>
-          <w:rFonts w:ascii="Times New Roman" w:hAnsi="Times New Roman" w:cs="Times New Roman"/>
-          <w:sz w:val="24"/>
-        </w:rPr>
-        <w:t xml:space="preserve">  Additionally, hardware requirements will not be assessed </w:t>
+        <w:t>development of the web-based version of the game application</w:t>
+      </w:r>
+      <w:bookmarkStart w:id="9" w:name="_Int_OR3QrWPQ"/>
+      <w:r>
+        <w:rPr>
+          <w:rFonts w:ascii="Times New Roman" w:hAnsi="Times New Roman" w:cs="Times New Roman"/>
+          <w:sz w:val="24"/>
+        </w:rPr>
+        <w:t xml:space="preserve">. </w:t>
+      </w:r>
+      <w:bookmarkEnd w:id="9"/>
+      <w:r>
+        <w:rPr>
+          <w:rFonts w:ascii="Times New Roman" w:hAnsi="Times New Roman" w:cs="Times New Roman"/>
+          <w:sz w:val="24"/>
+        </w:rPr>
+        <w:t xml:space="preserve">Additionally, hardware requirements will not be assessed </w:t>
       </w:r>
       <w:r>
         <w:rPr>
@@ -1807,7 +1859,7 @@
         </w:rPr>
       </w:pPr>
       <w:hyperlink w:anchor="_2et92p0">
-        <w:bookmarkStart w:id="9" w:name="_Toc108818363"/>
+        <w:bookmarkStart w:id="10" w:name="_Toc111006222"/>
         <w:r>
           <w:rPr>
             <w:rFonts w:ascii="Times New Roman" w:hAnsi="Times New Roman" w:cs="Times New Roman"/>
@@ -1817,7 +1869,7 @@
           </w:rPr>
           <w:t>Design Constraints</w:t>
         </w:r>
-        <w:bookmarkEnd w:id="9"/>
+        <w:bookmarkEnd w:id="10"/>
       </w:hyperlink>
     </w:p>
     <w:p>
@@ -2104,7 +2156,7 @@
           <w:rFonts w:ascii="Times New Roman" w:hAnsi="Times New Roman" w:cs="Times New Roman"/>
           <w:sz w:val="24"/>
         </w:rPr>
-        <w:t xml:space="preserve">The above listed design constraints </w:t>
+        <w:t xml:space="preserve">The above-listed design constraints </w:t>
       </w:r>
       <w:r>
         <w:rPr>
@@ -2132,7 +2184,7 @@
           <w:rFonts w:ascii="Times New Roman" w:hAnsi="Times New Roman" w:cs="Times New Roman"/>
           <w:sz w:val="24"/>
         </w:rPr>
-        <w:t xml:space="preserve">.  </w:t>
+        <w:t xml:space="preserve">. </w:t>
       </w:r>
       <w:r>
         <w:rPr>
@@ -2160,21 +2212,21 @@
           <w:rFonts w:ascii="Times New Roman" w:hAnsi="Times New Roman" w:cs="Times New Roman"/>
           <w:sz w:val="24"/>
         </w:rPr>
-        <w:t>dictated by the nature of the game and how it is supposed to be played.</w:t>
-      </w:r>
-      <w:r>
-        <w:rPr>
-          <w:rFonts w:ascii="Times New Roman" w:hAnsi="Times New Roman" w:cs="Times New Roman"/>
-          <w:sz w:val="24"/>
-        </w:rPr>
-        <w:t xml:space="preserve">  Lastly, given the web-based nature of the game application, those constraints need to be considered as well.</w:t>
-      </w:r>
-      <w:r>
-        <w:rPr>
-          <w:rFonts w:ascii="Times New Roman" w:hAnsi="Times New Roman" w:cs="Times New Roman"/>
-          <w:sz w:val="24"/>
-        </w:rPr>
-        <w:t xml:space="preserve">  The implications of these design constraints o</w:t>
+        <w:t xml:space="preserve">dictated by the nature of the game and how it is supposed to be played. </w:t>
+      </w:r>
+      <w:r>
+        <w:rPr>
+          <w:rFonts w:ascii="Times New Roman" w:hAnsi="Times New Roman" w:cs="Times New Roman"/>
+          <w:sz w:val="24"/>
+        </w:rPr>
+        <w:t xml:space="preserve">Lastly, given the web-based nature of the game application, those constraints need to be considered as well. </w:t>
+      </w:r>
+      <w:r>
+        <w:rPr>
+          <w:rFonts w:ascii="Times New Roman" w:hAnsi="Times New Roman" w:cs="Times New Roman"/>
+          <w:sz w:val="24"/>
+        </w:rPr>
+        <w:t>The implications of these design constraints o</w:t>
       </w:r>
       <w:r>
         <w:rPr>
@@ -2188,7 +2240,23 @@
           <w:rFonts w:ascii="Times New Roman" w:hAnsi="Times New Roman" w:cs="Times New Roman"/>
           <w:sz w:val="24"/>
         </w:rPr>
-        <w:t>that they help to set clear expectations for the application and how it is expected to work.  The constraints will work to ensure that the client’s needs are being met.</w:t>
+        <w:t>that they help to set clear expectations for the application and how it is expected to work</w:t>
+      </w:r>
+      <w:bookmarkStart w:id="11" w:name="_Int_h6xVZQic"/>
+      <w:r>
+        <w:rPr>
+          <w:rFonts w:ascii="Times New Roman" w:hAnsi="Times New Roman" w:cs="Times New Roman"/>
+          <w:sz w:val="24"/>
+        </w:rPr>
+        <w:t xml:space="preserve">. </w:t>
+      </w:r>
+      <w:bookmarkEnd w:id="11"/>
+      <w:r>
+        <w:rPr>
+          <w:rFonts w:ascii="Times New Roman" w:hAnsi="Times New Roman" w:cs="Times New Roman"/>
+          <w:sz w:val="24"/>
+        </w:rPr>
+        <w:t>The constraints will work to ensure that the client’s needs are being met.</w:t>
       </w:r>
     </w:p>
     <w:p>
@@ -2212,7 +2280,7 @@
         </w:rPr>
       </w:pPr>
       <w:hyperlink w:anchor="_ilbxbyevv6b6">
-        <w:bookmarkStart w:id="10" w:name="_Toc108818364"/>
+        <w:bookmarkStart w:id="12" w:name="_Toc111006223"/>
         <w:r>
           <w:rPr>
             <w:rFonts w:ascii="Times New Roman" w:hAnsi="Times New Roman" w:cs="Times New Roman"/>
@@ -2222,7 +2290,7 @@
           </w:rPr>
           <w:t>System Architecture View</w:t>
         </w:r>
-        <w:bookmarkEnd w:id="10"/>
+        <w:bookmarkEnd w:id="12"/>
       </w:hyperlink>
     </w:p>
     <w:p>
@@ -2276,8 +2344,8 @@
         </w:rPr>
       </w:pPr>
     </w:p>
-    <w:bookmarkStart w:id="11" w:name="_102g653q3xph" w:colFirst="0" w:colLast="0"/>
-    <w:bookmarkEnd w:id="11"/>
+    <w:bookmarkStart w:id="13" w:name="_102g653q3xph" w:colFirst="0" w:colLast="0"/>
+    <w:bookmarkEnd w:id="13"/>
     <w:p>
       <w:pPr>
         <w:pStyle w:val="Heading2"/>
@@ -2313,7 +2381,7 @@
         </w:rPr>
         <w:fldChar w:fldCharType="separate"/>
       </w:r>
-      <w:bookmarkStart w:id="12" w:name="_Toc108818365"/>
+      <w:bookmarkStart w:id="14" w:name="_Toc111006224"/>
       <w:r>
         <w:rPr>
           <w:rFonts w:ascii="Times New Roman" w:hAnsi="Times New Roman" w:cs="Times New Roman"/>
@@ -2323,7 +2391,7 @@
         </w:rPr>
         <w:t>Domain Model</w:t>
       </w:r>
-      <w:bookmarkEnd w:id="12"/>
+      <w:bookmarkEnd w:id="14"/>
       <w:r>
         <w:rPr>
           <w:rFonts w:ascii="Times New Roman" w:hAnsi="Times New Roman" w:cs="Times New Roman"/>
@@ -2395,14 +2463,14 @@
           <w:rFonts w:ascii="Times New Roman" w:hAnsi="Times New Roman" w:cs="Times New Roman"/>
           <w:sz w:val="24"/>
         </w:rPr>
-        <w:t>.</w:t>
-      </w:r>
-      <w:r>
-        <w:rPr>
-          <w:rFonts w:ascii="Times New Roman" w:hAnsi="Times New Roman" w:cs="Times New Roman"/>
-          <w:sz w:val="24"/>
-        </w:rPr>
-        <w:t xml:space="preserve">  Those four classes, </w:t>
+        <w:t xml:space="preserve">. </w:t>
+      </w:r>
+      <w:r>
+        <w:rPr>
+          <w:rFonts w:ascii="Times New Roman" w:hAnsi="Times New Roman" w:cs="Times New Roman"/>
+          <w:sz w:val="24"/>
+        </w:rPr>
+        <w:t xml:space="preserve">Those four classes, </w:t>
       </w:r>
       <w:r>
         <w:rPr>
@@ -2444,28 +2512,37 @@
           <w:rFonts w:ascii="Times New Roman" w:hAnsi="Times New Roman" w:cs="Times New Roman"/>
           <w:sz w:val="24"/>
         </w:rPr>
-        <w:t xml:space="preserve"> to access or modify them.</w:t>
-      </w:r>
-      <w:r>
-        <w:rPr>
-          <w:rFonts w:ascii="Times New Roman" w:hAnsi="Times New Roman" w:cs="Times New Roman"/>
-          <w:sz w:val="24"/>
-        </w:rPr>
-        <w:t xml:space="preserve">  Additionally, </w:t>
-      </w:r>
-      <w:r>
-        <w:rPr>
-          <w:rFonts w:ascii="Times New Roman" w:hAnsi="Times New Roman" w:cs="Times New Roman"/>
-          <w:sz w:val="24"/>
-        </w:rPr>
-        <w:t>there are zero to many relationships between many of the classes.</w:t>
-      </w:r>
-      <w:r>
-        <w:rPr>
-          <w:rFonts w:ascii="Times New Roman" w:hAnsi="Times New Roman" w:cs="Times New Roman"/>
-          <w:sz w:val="24"/>
-        </w:rPr>
-        <w:t xml:space="preserve">  </w:t>
+        <w:t xml:space="preserve"> to access or modify them. </w:t>
+      </w:r>
+      <w:r>
+        <w:rPr>
+          <w:rFonts w:ascii="Times New Roman" w:hAnsi="Times New Roman" w:cs="Times New Roman"/>
+          <w:sz w:val="24"/>
+        </w:rPr>
+        <w:t xml:space="preserve">Additionally, </w:t>
+      </w:r>
+      <w:r>
+        <w:rPr>
+          <w:rFonts w:ascii="Times New Roman" w:hAnsi="Times New Roman" w:cs="Times New Roman"/>
+          <w:sz w:val="24"/>
+        </w:rPr>
+        <w:t xml:space="preserve">there are zero </w:t>
+      </w:r>
+      <w:bookmarkStart w:id="15" w:name="_Int_rrDV2FSi"/>
+      <w:r>
+        <w:rPr>
+          <w:rFonts w:ascii="Times New Roman" w:hAnsi="Times New Roman" w:cs="Times New Roman"/>
+          <w:sz w:val="24"/>
+        </w:rPr>
+        <w:t>to</w:t>
+      </w:r>
+      <w:bookmarkEnd w:id="15"/>
+      <w:r>
+        <w:rPr>
+          <w:rFonts w:ascii="Times New Roman" w:hAnsi="Times New Roman" w:cs="Times New Roman"/>
+          <w:sz w:val="24"/>
+        </w:rPr>
+        <w:t xml:space="preserve"> many relationships between many of the classes. </w:t>
       </w:r>
       <w:r>
         <w:rPr>
@@ -2479,51 +2556,35 @@
           <w:rFonts w:ascii="Times New Roman" w:hAnsi="Times New Roman" w:cs="Times New Roman"/>
           <w:sz w:val="24"/>
         </w:rPr>
-        <w:t>Game and Team, and GameService and Game.</w:t>
-      </w:r>
-      <w:r>
-        <w:rPr>
-          <w:rFonts w:ascii="Times New Roman" w:hAnsi="Times New Roman" w:cs="Times New Roman"/>
-          <w:sz w:val="24"/>
-        </w:rPr>
-        <w:t xml:space="preserve">  There are multiple examples of </w:t>
-      </w:r>
-      <w:r>
-        <w:rPr>
-          <w:rFonts w:ascii="Times New Roman" w:hAnsi="Times New Roman" w:cs="Times New Roman"/>
-          <w:sz w:val="24"/>
-        </w:rPr>
-        <w:t>abstraction throughout the diagram as well.</w:t>
-      </w:r>
-      <w:r>
-        <w:rPr>
-          <w:rFonts w:ascii="Times New Roman" w:hAnsi="Times New Roman" w:cs="Times New Roman"/>
-          <w:sz w:val="24"/>
-        </w:rPr>
-        <w:t xml:space="preserve">  A few of them include </w:t>
-      </w:r>
-      <w:proofErr w:type="gramStart"/>
-      <w:r>
-        <w:rPr>
-          <w:rFonts w:ascii="Times New Roman" w:hAnsi="Times New Roman" w:cs="Times New Roman"/>
-          <w:sz w:val="24"/>
-        </w:rPr>
-        <w:t>addPlayer(</w:t>
-      </w:r>
-      <w:proofErr w:type="gramEnd"/>
-      <w:r>
-        <w:rPr>
-          <w:rFonts w:ascii="Times New Roman" w:hAnsi="Times New Roman" w:cs="Times New Roman"/>
-          <w:sz w:val="24"/>
-        </w:rPr>
-        <w:t>), addTeam(), and addGame()</w:t>
-      </w:r>
-      <w:r>
-        <w:rPr>
-          <w:rFonts w:ascii="Times New Roman" w:hAnsi="Times New Roman" w:cs="Times New Roman"/>
-          <w:sz w:val="24"/>
-        </w:rPr>
-        <w:t xml:space="preserve">.  The process of adding these different </w:t>
+        <w:t xml:space="preserve">Game and Team, and GameService and Game. </w:t>
+      </w:r>
+      <w:r>
+        <w:rPr>
+          <w:rFonts w:ascii="Times New Roman" w:hAnsi="Times New Roman" w:cs="Times New Roman"/>
+          <w:sz w:val="24"/>
+        </w:rPr>
+        <w:t xml:space="preserve">There are multiple examples of </w:t>
+      </w:r>
+      <w:r>
+        <w:rPr>
+          <w:rFonts w:ascii="Times New Roman" w:hAnsi="Times New Roman" w:cs="Times New Roman"/>
+          <w:sz w:val="24"/>
+        </w:rPr>
+        <w:t xml:space="preserve">abstraction throughout the diagram as well. </w:t>
+      </w:r>
+      <w:r>
+        <w:rPr>
+          <w:rFonts w:ascii="Times New Roman" w:hAnsi="Times New Roman" w:cs="Times New Roman"/>
+          <w:sz w:val="24"/>
+        </w:rPr>
+        <w:t>A few of them include addPlayer(), addTeam(), and addGame()</w:t>
+      </w:r>
+      <w:r>
+        <w:rPr>
+          <w:rFonts w:ascii="Times New Roman" w:hAnsi="Times New Roman" w:cs="Times New Roman"/>
+          <w:sz w:val="24"/>
+        </w:rPr>
+        <w:t xml:space="preserve">. The process of adding these different </w:t>
       </w:r>
       <w:r>
         <w:rPr>
@@ -2538,14 +2599,23 @@
           <w:rFonts w:ascii="Times New Roman" w:hAnsi="Times New Roman" w:cs="Times New Roman"/>
           <w:sz w:val="24"/>
         </w:rPr>
-        <w:t>ject has been added.</w:t>
-      </w:r>
-      <w:r>
-        <w:rPr>
-          <w:rFonts w:ascii="Times New Roman" w:hAnsi="Times New Roman" w:cs="Times New Roman"/>
-          <w:sz w:val="24"/>
-        </w:rPr>
-        <w:t xml:space="preserve">  Finally, the UML Class Diagram show the </w:t>
+        <w:t>ject has been added</w:t>
+      </w:r>
+      <w:bookmarkStart w:id="16" w:name="_Int_whMzBK8E"/>
+      <w:r>
+        <w:rPr>
+          <w:rFonts w:ascii="Times New Roman" w:hAnsi="Times New Roman" w:cs="Times New Roman"/>
+          <w:sz w:val="24"/>
+        </w:rPr>
+        <w:t xml:space="preserve">. </w:t>
+      </w:r>
+      <w:bookmarkEnd w:id="16"/>
+      <w:r>
+        <w:rPr>
+          <w:rFonts w:ascii="Times New Roman" w:hAnsi="Times New Roman" w:cs="Times New Roman"/>
+          <w:sz w:val="24"/>
+        </w:rPr>
+        <w:t xml:space="preserve">Finally, the UML Class Diagram shows the </w:t>
       </w:r>
       <w:r>
         <w:rPr>
@@ -2605,7 +2675,7 @@
           <wp:inline distT="0" distB="0" distL="0" distR="0" wp14:anchorId="69CF5572" wp14:editId="55FBEF68">
             <wp:extent cx="5943600" cy="2983865"/>
             <wp:effectExtent l="0" t="0" r="0" b="6985"/>
-            <wp:docPr id="3" name="Picture 3" descr="&quot;The Gaming Room UML diagram. The top of the diagram is labeled as com dot gamingroom. Test boxes are placed in two layers. The first layer has three text boxes and the second layer has four of them. In the first layer, the 'ProgramDriver' textbox points to 'SingletonTester' textbox. The 'ProgramDriver' textbox contains the text 'asterisk main round brackets.' The 'SingletonTester' textbox contains the text 'asterisk testSingleton round brackets.' The arrow between these two text boxes are labeled 'open two angle brackets uses close two angle brackets'. In the second layer, there are 'GameService', 'Game', 'Team', and 'Player' text boxes. The 'GameService' textbox has texts arranged in two layers. The first layer contains games colon List open angle bracket Game close angle bracket, nextGamesId colon long, nextPlayer Id colon long, nextTeamId colon long, and service colon GameService. The second layer contains GameService round brackets, getinstance round brackets colon GameService, addGame open parenthesis name colon String close parenthesis colon Game, getGame open parenthesis id colon long close open parenthesis colon Game, getGame open open parenthesis name colon String close open parenthesis colon Game, getGameCount round brackets colon int, getNextPlayerID round brackets colon long, and getNextTeamId round brackets colon long. The 'GameService' box is connected with the 'Game' textbox with a line labeled 'zero dot dt dot asterisk'.  The 'Game' textbox also contains text in two layers. The first layers contains the text teams colon List open angle bracket Team close angle bracket. The second layer has Game open round bracket id colon long comma name colon String close parenthesis, addTeam open parenthesis name colon String close parenthesis Team, toString round brackets colon String. The 'Game' textbox is connected with the 'Team' textbox with a line labeled 'zero dot dt dot asterisk'. The 'Team' textbox also contains text in two layers. The first layers contains the text players colon List open angle bracket Player close angle bracket. The second layer has Team open parenthesis id colon long comma name colon String close parenthesis, addPlayer open parenthesis name colon String close parenthesis colon Player, and toString round brackets colon String. The 'Team' textbox is connected with the 'Player' textbox with a line labeled 'zero dot dt dot asterisk'. It contains the text Player open parenthesis id colon long comma name colon String close parenthesis and toString round brackets colon String. The 'Game', the 'Team, and the 'Player' boxes point to the 'Entity' textbox in first layer. The 'Entity' textbox contains text in two layers. The first layer has the text id colon long and name colon String. The second layer has Entity round brackets, Entity open parenthesis id colon long comma name colon String close parenthesis, getId round brackets colon long, getName round brackets colon String, toString round brackets colon String."/>
+            <wp:docPr id="3" name="Picture 1" descr="&quot;The Gaming Room UML diagram. The top of the diagram is labeled as com dot gamingroom. Test boxes are placed in two layers. The first layer has three text boxes and the second layer has four of them. In the first layer, the 'ProgramDriver' textbox points to 'SingletonTester' textbox. The 'ProgramDriver' textbox contains the text 'asterisk main round brackets.' The 'SingletonTester' textbox contains the text 'asterisk testSingleton round brackets.' The arrow between these two text boxes are labeled 'open two angle brackets uses close two angle brackets'. In the second layer, there are 'GameService', 'Game', 'Team', and 'Player' text boxes. The 'GameService' textbox has texts arranged in two layers. The first layer contains games colon List open angle bracket Game close angle bracket, nextGamesId colon long, nextPlayer Id colon long, nextTeamId colon long, and service colon GameService. The second layer contains GameService round brackets, getinstance round brackets colon GameService, addGame open parenthesis name colon String close parenthesis colon Game, getGame open parenthesis id colon long close open parenthesis colon Game, getGame open open parenthesis name colon String close open parenthesis colon Game, getGameCount round brackets colon int, getNextPlayerID round brackets colon long, and getNextTeamId round brackets colon long. The 'GameService' box is connected with the 'Game' textbox with a line labeled 'zero dot dt dot asterisk'.  The 'Game' textbox also contains text in two layers. The first layers contains the text teams colon List open angle bracket Team close angle bracket. The second layer has Game open round bracket id colon long comma name colon String close parenthesis, addTeam open parenthesis name colon String close parenthesis Team, toString round brackets colon String. The 'Game' textbox is connected with the 'Team' textbox with a line labeled 'zero dot dt dot asterisk'. The 'Team' textbox also contains text in two layers. The first layers contains the text players colon List open angle bracket Player close angle bracket. The second layer has Team open parenthesis id colon long comma name colon String close parenthesis, addPlayer open parenthesis name colon String close parenthesis colon Player, and toString round brackets colon String. The 'Team' textbox is connected with the 'Player' textbox with a line labeled 'zero dot dt dot asterisk'. It contains the text Player open parenthesis id colon long comma name colon String close parenthesis and toString round brackets colon String. The 'Game', the 'Team, and the 'Player' boxes point to the 'Entity' textbox in first layer. The 'Entity' textbox contains text in two layers. The first layer has the text id colon long and name colon String. The second layer has Entity round brackets, Entity open parenthesis id colon long comma name colon String close parenthesis, getId round brackets colon long, getName round brackets colon String, toString round brackets colon String."/>
             <wp:cNvGraphicFramePr>
               <a:graphicFrameLocks xmlns:a="http://schemas.openxmlformats.org/drawingml/2006/main" noChangeAspect="1"/>
             </wp:cNvGraphicFramePr>
@@ -2655,8 +2725,8 @@
         </w:rPr>
       </w:pPr>
     </w:p>
-    <w:bookmarkStart w:id="13" w:name="_frmyd3uzg9e2" w:colFirst="0" w:colLast="0"/>
-    <w:bookmarkEnd w:id="13"/>
+    <w:bookmarkStart w:id="17" w:name="_frmyd3uzg9e2" w:colFirst="0" w:colLast="0"/>
+    <w:bookmarkEnd w:id="17"/>
     <w:p>
       <w:pPr>
         <w:pStyle w:val="Heading2"/>
@@ -2693,7 +2763,7 @@
         </w:rPr>
         <w:fldChar w:fldCharType="separate"/>
       </w:r>
-      <w:bookmarkStart w:id="14" w:name="_Toc108818366"/>
+      <w:bookmarkStart w:id="18" w:name="_Toc111006225"/>
       <w:r>
         <w:rPr>
           <w:rFonts w:ascii="Times New Roman" w:hAnsi="Times New Roman" w:cs="Times New Roman"/>
@@ -2703,7 +2773,7 @@
         </w:rPr>
         <w:t>Evaluation</w:t>
       </w:r>
-      <w:bookmarkEnd w:id="14"/>
+      <w:bookmarkEnd w:id="18"/>
       <w:r>
         <w:rPr>
           <w:rFonts w:ascii="Times New Roman" w:hAnsi="Times New Roman" w:cs="Times New Roman"/>
@@ -3000,6 +3070,15 @@
           </w:p>
           <w:p>
             <w:pPr>
+              <w:pStyle w:val="ListParagraph"/>
+              <w:numPr>
+                <w:ilvl w:val="0"/>
+                <w:numId w:val="10"/>
+              </w:numPr>
+              <w:tabs>
+                <w:tab w:val="left" w:pos="89"/>
+              </w:tabs>
+              <w:ind w:left="-91" w:hanging="1"/>
               <w:rPr>
                 <w:rFonts w:ascii="Times New Roman" w:hAnsi="Times New Roman" w:cs="Times New Roman"/>
                 <w:sz w:val="24"/>
@@ -3085,7 +3164,25 @@
                 <w:sz w:val="20"/>
                 <w:szCs w:val="20"/>
               </w:rPr>
-              <w:t>There are many varieties of Linux available from general use to dedicated server versions.</w:t>
+              <w:t xml:space="preserve">There are many varieties of Linux available from </w:t>
+            </w:r>
+            <w:bookmarkStart w:id="19" w:name="_Int_EXBfzNH2"/>
+            <w:r>
+              <w:rPr>
+                <w:rFonts w:ascii="Times New Roman" w:hAnsi="Times New Roman" w:cs="Times New Roman"/>
+                <w:sz w:val="20"/>
+                <w:szCs w:val="20"/>
+              </w:rPr>
+              <w:t>general use</w:t>
+            </w:r>
+            <w:bookmarkEnd w:id="19"/>
+            <w:r>
+              <w:rPr>
+                <w:rFonts w:ascii="Times New Roman" w:hAnsi="Times New Roman" w:cs="Times New Roman"/>
+                <w:sz w:val="20"/>
+                <w:szCs w:val="20"/>
+              </w:rPr>
+              <w:t xml:space="preserve"> to dedicated server versions.</w:t>
             </w:r>
           </w:p>
           <w:p>
@@ -3183,6 +3280,16 @@
           </w:p>
           <w:p>
             <w:pPr>
+              <w:pStyle w:val="ListParagraph"/>
+              <w:numPr>
+                <w:ilvl w:val="0"/>
+                <w:numId w:val="10"/>
+              </w:numPr>
+              <w:tabs>
+                <w:tab w:val="left" w:pos="110"/>
+                <w:tab w:val="left" w:pos="200"/>
+              </w:tabs>
+              <w:ind w:left="-70" w:firstLine="0"/>
               <w:rPr>
                 <w:rFonts w:ascii="Times New Roman" w:hAnsi="Times New Roman" w:cs="Times New Roman"/>
                 <w:sz w:val="24"/>
@@ -3268,7 +3375,25 @@
                 <w:sz w:val="20"/>
                 <w:szCs w:val="20"/>
               </w:rPr>
-              <w:t>A specific version of Windows, Windows Server, should be used as it’s designed for this purpose.</w:t>
+              <w:t xml:space="preserve">A specific version of Windows, Windows Server, should be used as </w:t>
+            </w:r>
+            <w:bookmarkStart w:id="20" w:name="_Int_2GVZOn2k"/>
+            <w:r>
+              <w:rPr>
+                <w:rFonts w:ascii="Times New Roman" w:hAnsi="Times New Roman" w:cs="Times New Roman"/>
+                <w:sz w:val="20"/>
+                <w:szCs w:val="20"/>
+              </w:rPr>
+              <w:t>it is</w:t>
+            </w:r>
+            <w:bookmarkEnd w:id="20"/>
+            <w:r>
+              <w:rPr>
+                <w:rFonts w:ascii="Times New Roman" w:hAnsi="Times New Roman" w:cs="Times New Roman"/>
+                <w:sz w:val="20"/>
+                <w:szCs w:val="20"/>
+              </w:rPr>
+              <w:t xml:space="preserve"> designed for this purpose.</w:t>
             </w:r>
           </w:p>
           <w:p>
@@ -3372,6 +3497,15 @@
           </w:p>
           <w:p>
             <w:pPr>
+              <w:pStyle w:val="ListParagraph"/>
+              <w:numPr>
+                <w:ilvl w:val="0"/>
+                <w:numId w:val="11"/>
+              </w:numPr>
+              <w:tabs>
+                <w:tab w:val="left" w:pos="131"/>
+              </w:tabs>
+              <w:ind w:left="-49" w:firstLine="0"/>
               <w:rPr>
                 <w:rFonts w:ascii="Times New Roman" w:hAnsi="Times New Roman" w:cs="Times New Roman"/>
                 <w:sz w:val="24"/>
@@ -3435,6 +3569,15 @@
           </w:p>
           <w:p>
             <w:pPr>
+              <w:pStyle w:val="ListParagraph"/>
+              <w:numPr>
+                <w:ilvl w:val="0"/>
+                <w:numId w:val="9"/>
+              </w:numPr>
+              <w:tabs>
+                <w:tab w:val="left" w:pos="152"/>
+              </w:tabs>
+              <w:ind w:left="-28" w:firstLine="0"/>
               <w:rPr>
                 <w:rFonts w:ascii="Times New Roman" w:hAnsi="Times New Roman" w:cs="Times New Roman"/>
                 <w:sz w:val="24"/>
@@ -3446,23 +3589,51 @@
                 <w:sz w:val="20"/>
                 <w:szCs w:val="20"/>
               </w:rPr>
-              <w:t>Cost of scaling up and the number of devices needed, reliability, and performance are just the tip of the reasons why you shouldn’t.</w:t>
+              <w:t xml:space="preserve">Cost of scaling up and the number of devices needed, reliability, and performance are just the </w:t>
+            </w:r>
+            <w:bookmarkStart w:id="21" w:name="_Int_15HMvm79"/>
+            <w:r>
+              <w:rPr>
+                <w:rFonts w:ascii="Times New Roman" w:hAnsi="Times New Roman" w:cs="Times New Roman"/>
+                <w:sz w:val="20"/>
+                <w:szCs w:val="20"/>
+              </w:rPr>
+              <w:t>tip</w:t>
+            </w:r>
+            <w:bookmarkEnd w:id="21"/>
+            <w:r>
+              <w:rPr>
+                <w:rFonts w:ascii="Times New Roman" w:hAnsi="Times New Roman" w:cs="Times New Roman"/>
+                <w:sz w:val="20"/>
+                <w:szCs w:val="20"/>
+              </w:rPr>
+              <w:t xml:space="preserve"> of the reasons why you </w:t>
+            </w:r>
+            <w:bookmarkStart w:id="22" w:name="_Int_bMFDka51"/>
+            <w:r>
+              <w:rPr>
+                <w:rFonts w:ascii="Times New Roman" w:hAnsi="Times New Roman" w:cs="Times New Roman"/>
+                <w:sz w:val="20"/>
+                <w:szCs w:val="20"/>
+              </w:rPr>
+              <w:t>should not</w:t>
+            </w:r>
+            <w:bookmarkEnd w:id="22"/>
+            <w:r>
+              <w:rPr>
+                <w:rFonts w:ascii="Times New Roman" w:hAnsi="Times New Roman" w:cs="Times New Roman"/>
+                <w:sz w:val="20"/>
+                <w:szCs w:val="20"/>
+              </w:rPr>
+              <w:t>.</w:t>
             </w:r>
           </w:p>
         </w:tc>
       </w:tr>
     </w:tbl>
-    <w:p>
-      <w:pPr>
-        <w:rPr>
-          <w:rFonts w:ascii="Times New Roman" w:hAnsi="Times New Roman" w:cs="Times New Roman"/>
-          <w:sz w:val="24"/>
-        </w:rPr>
-      </w:pPr>
-    </w:p>
     <w:tbl>
       <w:tblPr>
-        <w:tblpPr w:leftFromText="180" w:rightFromText="180" w:vertAnchor="page" w:horzAnchor="margin" w:tblpY="982"/>
+        <w:tblpPr w:leftFromText="180" w:rightFromText="180" w:vertAnchor="page" w:horzAnchor="margin" w:tblpY="1421"/>
         <w:tblW w:w="9360" w:type="dxa"/>
         <w:tblBorders>
           <w:top w:val="single" w:sz="8" w:space="0" w:color="000000"/>
@@ -3858,8 +4029,18 @@
                 <w:sz w:val="20"/>
                 <w:szCs w:val="20"/>
               </w:rPr>
-              <w:t xml:space="preserve">Slight additional cost, skill, and time to include Safari (only available on Mac).  </w:t>
-            </w:r>
+              <w:t>Slight additional cost, skill, and time to include Safari (only available on Mac)</w:t>
+            </w:r>
+            <w:bookmarkStart w:id="23" w:name="_Int_Osegw4us"/>
+            <w:r>
+              <w:rPr>
+                <w:rFonts w:ascii="Times New Roman" w:hAnsi="Times New Roman" w:cs="Times New Roman"/>
+                <w:sz w:val="20"/>
+                <w:szCs w:val="20"/>
+              </w:rPr>
+              <w:t xml:space="preserve">. </w:t>
+            </w:r>
+            <w:bookmarkEnd w:id="23"/>
           </w:p>
         </w:tc>
         <w:tc>
@@ -4588,41 +4769,13 @@
                 <w:szCs w:val="20"/>
               </w:rPr>
             </w:pPr>
-            <w:proofErr w:type="spellStart"/>
-            <w:r>
-              <w:rPr>
-                <w:rFonts w:ascii="Times New Roman" w:hAnsi="Times New Roman" w:cs="Times New Roman"/>
-                <w:sz w:val="20"/>
-                <w:szCs w:val="20"/>
-              </w:rPr>
-              <w:t>Xcode</w:t>
-            </w:r>
-            <w:proofErr w:type="spellEnd"/>
-            <w:r>
-              <w:rPr>
-                <w:rFonts w:ascii="Times New Roman" w:hAnsi="Times New Roman" w:cs="Times New Roman"/>
-                <w:sz w:val="20"/>
-                <w:szCs w:val="20"/>
-              </w:rPr>
-              <w:t xml:space="preserve">, VS Code, or </w:t>
-            </w:r>
-            <w:proofErr w:type="spellStart"/>
-            <w:r>
-              <w:rPr>
-                <w:rFonts w:ascii="Times New Roman" w:hAnsi="Times New Roman" w:cs="Times New Roman"/>
-                <w:sz w:val="20"/>
-                <w:szCs w:val="20"/>
-              </w:rPr>
-              <w:t>AppCode</w:t>
-            </w:r>
-            <w:proofErr w:type="spellEnd"/>
-            <w:r>
-              <w:rPr>
-                <w:rFonts w:ascii="Times New Roman" w:hAnsi="Times New Roman" w:cs="Times New Roman"/>
-                <w:sz w:val="20"/>
-                <w:szCs w:val="20"/>
-              </w:rPr>
-              <w:t xml:space="preserve"> are IDEs that can be used for iOS development. </w:t>
+            <w:r>
+              <w:rPr>
+                <w:rFonts w:ascii="Times New Roman" w:hAnsi="Times New Roman" w:cs="Times New Roman"/>
+                <w:sz w:val="20"/>
+                <w:szCs w:val="20"/>
+              </w:rPr>
+              <w:t xml:space="preserve">Xcode, VS Code, or AppCode are IDEs that can be used for iOS development. </w:t>
             </w:r>
           </w:p>
           <w:p>
@@ -4703,7 +4856,6 @@
                 <w:sz w:val="20"/>
                 <w:szCs w:val="20"/>
               </w:rPr>
-              <w:lastRenderedPageBreak/>
               <w:t>Most major IDEs can be used for Android development.</w:t>
             </w:r>
           </w:p>
@@ -4743,7 +4895,6 @@
                 <w:sz w:val="20"/>
                 <w:szCs w:val="20"/>
               </w:rPr>
-              <w:lastRenderedPageBreak/>
               <w:t>For server development Linux can handle any language that is used for web app development.</w:t>
             </w:r>
           </w:p>
@@ -4952,16 +5103,7 @@
                 <w:sz w:val="20"/>
                 <w:szCs w:val="20"/>
               </w:rPr>
-              <w:t xml:space="preserve">Java or Kotlin are primarily used for </w:t>
-            </w:r>
-            <w:r>
-              <w:rPr>
-                <w:rFonts w:ascii="Times New Roman" w:hAnsi="Times New Roman" w:cs="Times New Roman"/>
-                <w:sz w:val="20"/>
-                <w:szCs w:val="20"/>
-              </w:rPr>
-              <w:lastRenderedPageBreak/>
-              <w:t xml:space="preserve">Android development. </w:t>
+              <w:t xml:space="preserve">Java or Kotlin are primarily used for Android development. </w:t>
             </w:r>
           </w:p>
           <w:p>
@@ -5042,7 +5184,6 @@
                 <w:sz w:val="20"/>
                 <w:szCs w:val="20"/>
               </w:rPr>
-              <w:lastRenderedPageBreak/>
               <w:t>For server development Windows can handle any language that is used for web app development.</w:t>
             </w:r>
           </w:p>
@@ -5251,16 +5392,7 @@
                 <w:sz w:val="20"/>
                 <w:szCs w:val="20"/>
               </w:rPr>
-              <w:t xml:space="preserve">Java or Kotlin are primarily used for </w:t>
-            </w:r>
-            <w:r>
-              <w:rPr>
-                <w:rFonts w:ascii="Times New Roman" w:hAnsi="Times New Roman" w:cs="Times New Roman"/>
-                <w:sz w:val="20"/>
-                <w:szCs w:val="20"/>
-              </w:rPr>
-              <w:lastRenderedPageBreak/>
-              <w:t xml:space="preserve">Android development. </w:t>
+              <w:t xml:space="preserve">Java or Kotlin are primarily used for Android development. </w:t>
             </w:r>
           </w:p>
           <w:p>
@@ -5341,7 +5473,6 @@
                 <w:sz w:val="20"/>
                 <w:szCs w:val="20"/>
               </w:rPr>
-              <w:lastRenderedPageBreak/>
               <w:t>It is not recommended to do development on a mobile device.</w:t>
             </w:r>
           </w:p>
@@ -5426,7 +5557,25 @@
                 <w:sz w:val="20"/>
                 <w:szCs w:val="20"/>
               </w:rPr>
-              <w:t>While there is a browser-based version of VS Code and some other online IDEs they’re still designed for a desktop experience.</w:t>
+              <w:t xml:space="preserve">While there is a browser-based version of VS Code and some other online IDEs </w:t>
+            </w:r>
+            <w:bookmarkStart w:id="24" w:name="_Int_BvrsmmtD"/>
+            <w:r>
+              <w:rPr>
+                <w:rFonts w:ascii="Times New Roman" w:hAnsi="Times New Roman" w:cs="Times New Roman"/>
+                <w:sz w:val="20"/>
+                <w:szCs w:val="20"/>
+              </w:rPr>
+              <w:t>they are</w:t>
+            </w:r>
+            <w:bookmarkEnd w:id="24"/>
+            <w:r>
+              <w:rPr>
+                <w:rFonts w:ascii="Times New Roman" w:hAnsi="Times New Roman" w:cs="Times New Roman"/>
+                <w:sz w:val="20"/>
+                <w:szCs w:val="20"/>
+              </w:rPr>
+              <w:t xml:space="preserve"> still designed for a desktop experience.</w:t>
             </w:r>
           </w:p>
           <w:p>
@@ -5465,16 +5614,14 @@
               </w:rPr>
               <w:t xml:space="preserve">A lot of the languages are not available for mobile, so if you write </w:t>
             </w:r>
-            <w:proofErr w:type="gramStart"/>
-            <w:r>
-              <w:rPr>
-                <w:rFonts w:ascii="Times New Roman" w:hAnsi="Times New Roman" w:cs="Times New Roman"/>
-                <w:sz w:val="20"/>
-                <w:szCs w:val="20"/>
-              </w:rPr>
-              <w:t>code</w:t>
-            </w:r>
-            <w:proofErr w:type="gramEnd"/>
+            <w:r>
+              <w:rPr>
+                <w:rFonts w:ascii="Times New Roman" w:hAnsi="Times New Roman" w:cs="Times New Roman"/>
+                <w:sz w:val="20"/>
+                <w:szCs w:val="20"/>
+              </w:rPr>
+              <w:t>code,</w:t>
+            </w:r>
             <w:r>
               <w:rPr>
                 <w:rFonts w:ascii="Times New Roman" w:hAnsi="Times New Roman" w:cs="Times New Roman"/>
@@ -5491,12 +5638,20 @@
       <w:pPr>
         <w:rPr>
           <w:rFonts w:ascii="Times New Roman" w:hAnsi="Times New Roman" w:cs="Times New Roman"/>
+          <w:sz w:val="24"/>
+        </w:rPr>
+      </w:pPr>
+    </w:p>
+    <w:p>
+      <w:pPr>
+        <w:rPr>
+          <w:rFonts w:ascii="Times New Roman" w:hAnsi="Times New Roman" w:cs="Times New Roman"/>
           <w:b/>
           <w:sz w:val="24"/>
         </w:rPr>
       </w:pPr>
-      <w:bookmarkStart w:id="15" w:name="_332preebysj3" w:colFirst="0" w:colLast="0"/>
-      <w:bookmarkEnd w:id="15"/>
+      <w:bookmarkStart w:id="25" w:name="_332preebysj3" w:colFirst="0" w:colLast="0"/>
+      <w:bookmarkEnd w:id="25"/>
     </w:p>
     <w:p>
       <w:pPr>
@@ -5510,7 +5665,7 @@
           <w:u w:val="single"/>
         </w:rPr>
       </w:pPr>
-      <w:bookmarkStart w:id="16" w:name="_Toc108818367"/>
+      <w:bookmarkStart w:id="26" w:name="_Toc111006226"/>
       <w:r>
         <w:rPr>
           <w:rFonts w:ascii="Times New Roman" w:hAnsi="Times New Roman" w:cs="Times New Roman"/>
@@ -5520,10 +5675,12 @@
         </w:rPr>
         <w:t>Recommendations</w:t>
       </w:r>
-      <w:bookmarkEnd w:id="16"/>
+      <w:bookmarkEnd w:id="26"/>
     </w:p>
     <w:p>
       <w:pPr>
+        <w:suppressAutoHyphens/>
+        <w:contextualSpacing/>
         <w:rPr>
           <w:rFonts w:ascii="Times New Roman" w:hAnsi="Times New Roman" w:cs="Times New Roman"/>
           <w:sz w:val="24"/>
@@ -5532,33 +5689,6 @@
     </w:p>
     <w:p>
       <w:pPr>
-        <w:suppressAutoHyphens/>
-        <w:contextualSpacing/>
-        <w:rPr>
-          <w:rFonts w:ascii="Times New Roman" w:hAnsi="Times New Roman" w:cs="Times New Roman"/>
-          <w:sz w:val="24"/>
-        </w:rPr>
-      </w:pPr>
-      <w:r>
-        <w:rPr>
-          <w:rFonts w:ascii="Times New Roman" w:hAnsi="Times New Roman" w:cs="Times New Roman"/>
-          <w:sz w:val="24"/>
-        </w:rPr>
-        <w:t>Analyze the characteristics of and techniques specific to various systems architectures and make a recommendation to The Gaming Room. Specifically, address the following:</w:t>
-      </w:r>
-    </w:p>
-    <w:p>
-      <w:pPr>
-        <w:suppressAutoHyphens/>
-        <w:contextualSpacing/>
-        <w:rPr>
-          <w:rFonts w:ascii="Times New Roman" w:hAnsi="Times New Roman" w:cs="Times New Roman"/>
-          <w:sz w:val="24"/>
-        </w:rPr>
-      </w:pPr>
-    </w:p>
-    <w:p>
-      <w:pPr>
         <w:pStyle w:val="List"/>
         <w:rPr>
           <w:rFonts w:ascii="Times New Roman" w:hAnsi="Times New Roman" w:cs="Times New Roman"/>
@@ -5570,6 +5700,7 @@
         <w:rPr>
           <w:rFonts w:ascii="Times New Roman" w:hAnsi="Times New Roman" w:cs="Times New Roman"/>
           <w:b/>
+          <w:bCs/>
           <w:sz w:val="24"/>
           <w:szCs w:val="24"/>
         </w:rPr>
@@ -5581,7 +5712,153 @@
           <w:sz w:val="24"/>
           <w:szCs w:val="24"/>
         </w:rPr>
-        <w:t>: &lt;Recommend an appropriate operating platform that will allow The Gaming Room to expand Draw It or Lose It to other computing environments.&gt;</w:t>
+        <w:t xml:space="preserve">: </w:t>
+      </w:r>
+      <w:r>
+        <w:rPr>
+          <w:rFonts w:ascii="Times New Roman" w:hAnsi="Times New Roman" w:cs="Times New Roman"/>
+          <w:sz w:val="24"/>
+          <w:szCs w:val="24"/>
+        </w:rPr>
+        <w:t>For the first part of the operating platform, the operating system</w:t>
+      </w:r>
+      <w:r>
+        <w:rPr>
+          <w:rFonts w:ascii="Times New Roman" w:hAnsi="Times New Roman" w:cs="Times New Roman"/>
+          <w:sz w:val="24"/>
+          <w:szCs w:val="24"/>
+        </w:rPr>
+        <w:t>, o</w:t>
+      </w:r>
+      <w:r>
+        <w:rPr>
+          <w:rFonts w:ascii="Times New Roman" w:hAnsi="Times New Roman" w:cs="Times New Roman"/>
+          <w:sz w:val="24"/>
+          <w:szCs w:val="24"/>
+        </w:rPr>
+        <w:t xml:space="preserve">f the four </w:t>
+      </w:r>
+      <w:r>
+        <w:rPr>
+          <w:rFonts w:ascii="Times New Roman" w:hAnsi="Times New Roman" w:cs="Times New Roman"/>
+          <w:sz w:val="24"/>
+          <w:szCs w:val="24"/>
+        </w:rPr>
+        <w:t>options</w:t>
+      </w:r>
+      <w:r>
+        <w:rPr>
+          <w:rFonts w:ascii="Times New Roman" w:hAnsi="Times New Roman" w:cs="Times New Roman"/>
+          <w:sz w:val="24"/>
+          <w:szCs w:val="24"/>
+        </w:rPr>
+        <w:t>, the three desktop operating systems are the only ones of any real merit</w:t>
+      </w:r>
+      <w:bookmarkStart w:id="27" w:name="_Int_xeUQrEBh"/>
+      <w:r>
+        <w:rPr>
+          <w:rFonts w:ascii="Times New Roman" w:hAnsi="Times New Roman" w:cs="Times New Roman"/>
+          <w:sz w:val="24"/>
+          <w:szCs w:val="24"/>
+        </w:rPr>
+        <w:t xml:space="preserve">. </w:t>
+      </w:r>
+      <w:bookmarkEnd w:id="27"/>
+      <w:r>
+        <w:rPr>
+          <w:rFonts w:ascii="Times New Roman" w:hAnsi="Times New Roman" w:cs="Times New Roman"/>
+          <w:sz w:val="24"/>
+          <w:szCs w:val="24"/>
+        </w:rPr>
+        <w:t xml:space="preserve">Of those three, I would recommend Linux as the operating system of choice. </w:t>
+      </w:r>
+      <w:r>
+        <w:rPr>
+          <w:rFonts w:ascii="Times New Roman" w:hAnsi="Times New Roman" w:cs="Times New Roman"/>
+          <w:sz w:val="24"/>
+          <w:szCs w:val="24"/>
+        </w:rPr>
+        <w:t xml:space="preserve">Linux </w:t>
+      </w:r>
+      <w:r>
+        <w:rPr>
+          <w:rFonts w:ascii="Times New Roman" w:hAnsi="Times New Roman" w:cs="Times New Roman"/>
+          <w:sz w:val="24"/>
+          <w:szCs w:val="24"/>
+        </w:rPr>
+        <w:t xml:space="preserve">gives The Gaming Room </w:t>
+      </w:r>
+      <w:r>
+        <w:rPr>
+          <w:rFonts w:ascii="Times New Roman" w:hAnsi="Times New Roman" w:cs="Times New Roman"/>
+          <w:sz w:val="24"/>
+          <w:szCs w:val="24"/>
+        </w:rPr>
+        <w:t xml:space="preserve">the best return on their investment and is a </w:t>
+      </w:r>
+      <w:r>
+        <w:rPr>
+          <w:rFonts w:ascii="Times New Roman" w:hAnsi="Times New Roman" w:cs="Times New Roman"/>
+          <w:sz w:val="24"/>
+          <w:szCs w:val="24"/>
+        </w:rPr>
+        <w:t>well-supported</w:t>
+      </w:r>
+      <w:r>
+        <w:rPr>
+          <w:rFonts w:ascii="Times New Roman" w:hAnsi="Times New Roman" w:cs="Times New Roman"/>
+          <w:sz w:val="24"/>
+          <w:szCs w:val="24"/>
+        </w:rPr>
+        <w:t xml:space="preserve"> operating system for use with </w:t>
+      </w:r>
+      <w:r>
+        <w:rPr>
+          <w:rFonts w:ascii="Times New Roman" w:hAnsi="Times New Roman" w:cs="Times New Roman"/>
+          <w:sz w:val="24"/>
+          <w:szCs w:val="24"/>
+        </w:rPr>
+        <w:t xml:space="preserve">web applications hosted on servers. </w:t>
+      </w:r>
+      <w:r>
+        <w:rPr>
+          <w:rFonts w:ascii="Times New Roman" w:hAnsi="Times New Roman" w:cs="Times New Roman"/>
+          <w:sz w:val="24"/>
+          <w:szCs w:val="24"/>
+        </w:rPr>
+        <w:t xml:space="preserve">For the second part of the operating platform, the hardware, I would </w:t>
+      </w:r>
+      <w:r>
+        <w:rPr>
+          <w:rFonts w:ascii="Times New Roman" w:hAnsi="Times New Roman" w:cs="Times New Roman"/>
+          <w:sz w:val="24"/>
+          <w:szCs w:val="24"/>
+        </w:rPr>
+        <w:t>recommend using a cloud provider, such as AWS or Azure</w:t>
+      </w:r>
+      <w:r>
+        <w:rPr>
+          <w:rFonts w:ascii="Times New Roman" w:hAnsi="Times New Roman" w:cs="Times New Roman"/>
+          <w:sz w:val="24"/>
+          <w:szCs w:val="24"/>
+        </w:rPr>
+        <w:t xml:space="preserve">, for the server </w:t>
+      </w:r>
+      <w:r>
+        <w:rPr>
+          <w:rFonts w:ascii="Times New Roman" w:hAnsi="Times New Roman" w:cs="Times New Roman"/>
+          <w:sz w:val="24"/>
+          <w:szCs w:val="24"/>
+        </w:rPr>
+        <w:t>hardware to run the operating system</w:t>
+      </w:r>
+      <w:r>
+        <w:rPr>
+          <w:rFonts w:ascii="Times New Roman" w:hAnsi="Times New Roman" w:cs="Times New Roman"/>
+          <w:sz w:val="24"/>
+          <w:szCs w:val="24"/>
+        </w:rPr>
+        <w:t>.</w:t>
       </w:r>
     </w:p>
     <w:p>
@@ -5608,6 +5885,7 @@
         <w:rPr>
           <w:rFonts w:ascii="Times New Roman" w:hAnsi="Times New Roman" w:cs="Times New Roman"/>
           <w:b/>
+          <w:bCs/>
           <w:sz w:val="24"/>
           <w:szCs w:val="24"/>
         </w:rPr>
@@ -5619,11 +5897,183 @@
           <w:sz w:val="24"/>
           <w:szCs w:val="24"/>
         </w:rPr>
-        <w:t>: &lt;Describe the details of the chosen operating platform architectures.&gt;</w:t>
+        <w:t xml:space="preserve">: </w:t>
+      </w:r>
+      <w:r>
+        <w:rPr>
+          <w:rFonts w:ascii="Times New Roman" w:hAnsi="Times New Roman" w:cs="Times New Roman"/>
+          <w:sz w:val="24"/>
+          <w:szCs w:val="24"/>
+        </w:rPr>
+        <w:t>The Linux operating system architecture is comprised of multiple elements that include the kernel, system libraries, and system utilities</w:t>
+      </w:r>
+      <w:bookmarkStart w:id="28" w:name="_Int_5dOqcdXC"/>
+      <w:r>
+        <w:rPr>
+          <w:rFonts w:ascii="Times New Roman" w:hAnsi="Times New Roman" w:cs="Times New Roman"/>
+          <w:sz w:val="24"/>
+          <w:szCs w:val="24"/>
+        </w:rPr>
+        <w:t xml:space="preserve">. </w:t>
+      </w:r>
+      <w:bookmarkEnd w:id="28"/>
+      <w:r>
+        <w:rPr>
+          <w:rFonts w:ascii="Times New Roman" w:hAnsi="Times New Roman" w:cs="Times New Roman"/>
+          <w:sz w:val="24"/>
+          <w:szCs w:val="24"/>
+        </w:rPr>
+        <w:t>The list below, from Silberschatz et al.</w:t>
+      </w:r>
+      <w:r>
+        <w:rPr>
+          <w:rFonts w:ascii="Times New Roman" w:hAnsi="Times New Roman" w:cs="Times New Roman"/>
+          <w:sz w:val="24"/>
+          <w:szCs w:val="24"/>
+        </w:rPr>
+        <w:t xml:space="preserve"> (2008) describes those three components.</w:t>
       </w:r>
     </w:p>
     <w:p>
       <w:pPr>
+        <w:pStyle w:val="List"/>
+        <w:numPr>
+          <w:ilvl w:val="0"/>
+          <w:numId w:val="0"/>
+        </w:numPr>
+        <w:spacing w:after="240"/>
+        <w:rPr>
+          <w:rFonts w:ascii="Times New Roman" w:hAnsi="Times New Roman" w:cs="Times New Roman"/>
+          <w:sz w:val="24"/>
+          <w:szCs w:val="24"/>
+        </w:rPr>
+      </w:pPr>
+    </w:p>
+    <w:p>
+      <w:pPr>
+        <w:pStyle w:val="List"/>
+        <w:numPr>
+          <w:ilvl w:val="0"/>
+          <w:numId w:val="0"/>
+        </w:numPr>
+        <w:ind w:left="1080"/>
+        <w:rPr>
+          <w:rFonts w:ascii="Times New Roman" w:hAnsi="Times New Roman" w:cs="Times New Roman"/>
+          <w:sz w:val="24"/>
+          <w:szCs w:val="24"/>
+        </w:rPr>
+      </w:pPr>
+      <w:r>
+        <w:rPr>
+          <w:rFonts w:ascii="Times New Roman" w:hAnsi="Times New Roman" w:cs="Times New Roman"/>
+          <w:sz w:val="24"/>
+          <w:szCs w:val="24"/>
+        </w:rPr>
+        <w:t xml:space="preserve">1. </w:t>
+      </w:r>
+      <w:r>
+        <w:rPr>
+          <w:rFonts w:ascii="Times New Roman" w:hAnsi="Times New Roman" w:cs="Times New Roman"/>
+          <w:b/>
+          <w:bCs/>
+          <w:sz w:val="24"/>
+          <w:szCs w:val="24"/>
+        </w:rPr>
+        <w:t>Kernel.</w:t>
+      </w:r>
+      <w:r>
+        <w:rPr>
+          <w:rFonts w:ascii="Times New Roman" w:hAnsi="Times New Roman" w:cs="Times New Roman"/>
+          <w:sz w:val="24"/>
+          <w:szCs w:val="24"/>
+        </w:rPr>
+        <w:t xml:space="preserve"> The kernel is responsible for maintaining all the important abstractions of the operating system, including such things as virtual memory and processes.</w:t>
+      </w:r>
+    </w:p>
+    <w:p>
+      <w:pPr>
+        <w:pStyle w:val="List"/>
+        <w:numPr>
+          <w:ilvl w:val="0"/>
+          <w:numId w:val="0"/>
+        </w:numPr>
+        <w:ind w:left="1080"/>
+        <w:rPr>
+          <w:rFonts w:ascii="Times New Roman" w:hAnsi="Times New Roman" w:cs="Times New Roman"/>
+          <w:sz w:val="24"/>
+          <w:szCs w:val="24"/>
+        </w:rPr>
+      </w:pPr>
+      <w:r>
+        <w:rPr>
+          <w:rFonts w:ascii="Times New Roman" w:hAnsi="Times New Roman" w:cs="Times New Roman"/>
+          <w:sz w:val="24"/>
+          <w:szCs w:val="24"/>
+        </w:rPr>
+        <w:t xml:space="preserve">2. </w:t>
+      </w:r>
+      <w:r>
+        <w:rPr>
+          <w:rFonts w:ascii="Times New Roman" w:hAnsi="Times New Roman" w:cs="Times New Roman"/>
+          <w:b/>
+          <w:bCs/>
+          <w:sz w:val="24"/>
+          <w:szCs w:val="24"/>
+        </w:rPr>
+        <w:t>System libraries.</w:t>
+      </w:r>
+      <w:r>
+        <w:rPr>
+          <w:rFonts w:ascii="Times New Roman" w:hAnsi="Times New Roman" w:cs="Times New Roman"/>
+          <w:sz w:val="24"/>
+          <w:szCs w:val="24"/>
+        </w:rPr>
+        <w:t xml:space="preserve"> The system libraries define a standard set of functions through which applications can interact with the kernel. These functions implement much of the operating-system functionality that does not need the full privileges of kernel code.</w:t>
+      </w:r>
+    </w:p>
+    <w:p>
+      <w:pPr>
+        <w:pStyle w:val="List"/>
+        <w:numPr>
+          <w:ilvl w:val="0"/>
+          <w:numId w:val="0"/>
+        </w:numPr>
+        <w:ind w:left="1080"/>
+        <w:rPr>
+          <w:rFonts w:ascii="Times New Roman" w:hAnsi="Times New Roman" w:cs="Times New Roman"/>
+          <w:sz w:val="24"/>
+          <w:szCs w:val="24"/>
+        </w:rPr>
+      </w:pPr>
+      <w:r>
+        <w:rPr>
+          <w:rFonts w:ascii="Times New Roman" w:hAnsi="Times New Roman" w:cs="Times New Roman"/>
+          <w:sz w:val="24"/>
+          <w:szCs w:val="24"/>
+        </w:rPr>
+        <w:t xml:space="preserve">3. </w:t>
+      </w:r>
+      <w:r>
+        <w:rPr>
+          <w:rFonts w:ascii="Times New Roman" w:hAnsi="Times New Roman" w:cs="Times New Roman"/>
+          <w:b/>
+          <w:bCs/>
+          <w:sz w:val="24"/>
+          <w:szCs w:val="24"/>
+        </w:rPr>
+        <w:t>System utilities.</w:t>
+      </w:r>
+      <w:r>
+        <w:rPr>
+          <w:rFonts w:ascii="Times New Roman" w:hAnsi="Times New Roman" w:cs="Times New Roman"/>
+          <w:sz w:val="24"/>
+          <w:szCs w:val="24"/>
+        </w:rPr>
+        <w:t xml:space="preserve"> The system utilities are programs that perform individual, specialized management tasks. Some system utilities may be invoked just once to initialize and configure some aspect of the system; others—known as daemons in UNIX terminology—may run permanently, handling such tasks as responding to incoming network connections, accepting logon requests from terminals, and updating log files.</w:t>
+      </w:r>
+    </w:p>
+    <w:p>
+      <w:pPr>
         <w:suppressAutoHyphens/>
         <w:contextualSpacing/>
         <w:rPr>
@@ -5645,6 +6095,7 @@
         <w:rPr>
           <w:rFonts w:ascii="Times New Roman" w:hAnsi="Times New Roman" w:cs="Times New Roman"/>
           <w:b/>
+          <w:bCs/>
           <w:sz w:val="24"/>
           <w:szCs w:val="24"/>
         </w:rPr>
@@ -5656,7 +6107,251 @@
           <w:sz w:val="24"/>
           <w:szCs w:val="24"/>
         </w:rPr>
-        <w:t>: &lt;Identify an appropriate storage management system to be used with the recommended operating platform.&gt;</w:t>
+        <w:t xml:space="preserve">: </w:t>
+      </w:r>
+      <w:r>
+        <w:rPr>
+          <w:rFonts w:ascii="Times New Roman" w:hAnsi="Times New Roman" w:cs="Times New Roman"/>
+          <w:sz w:val="24"/>
+          <w:szCs w:val="24"/>
+        </w:rPr>
+        <w:t>The primary storage concern for the Draw It or Lose It game</w:t>
+      </w:r>
+      <w:r>
+        <w:rPr>
+          <w:rFonts w:ascii="Times New Roman" w:hAnsi="Times New Roman" w:cs="Times New Roman"/>
+          <w:sz w:val="24"/>
+          <w:szCs w:val="24"/>
+        </w:rPr>
+        <w:t xml:space="preserve"> is storing the game images and storing game, team, and player information</w:t>
+      </w:r>
+      <w:bookmarkStart w:id="29" w:name="_Int_wu9zWNQ5"/>
+      <w:r>
+        <w:rPr>
+          <w:rFonts w:ascii="Times New Roman" w:hAnsi="Times New Roman" w:cs="Times New Roman"/>
+          <w:sz w:val="24"/>
+          <w:szCs w:val="24"/>
+        </w:rPr>
+        <w:t xml:space="preserve">. </w:t>
+      </w:r>
+      <w:bookmarkEnd w:id="29"/>
+      <w:r>
+        <w:rPr>
+          <w:rFonts w:ascii="Times New Roman" w:hAnsi="Times New Roman" w:cs="Times New Roman"/>
+          <w:sz w:val="24"/>
+          <w:szCs w:val="24"/>
+        </w:rPr>
+        <w:t>None of that on its own would require much storage</w:t>
+      </w:r>
+      <w:r>
+        <w:rPr>
+          <w:rFonts w:ascii="Times New Roman" w:hAnsi="Times New Roman" w:cs="Times New Roman"/>
+          <w:sz w:val="24"/>
+          <w:szCs w:val="24"/>
+        </w:rPr>
+        <w:t>. The</w:t>
+      </w:r>
+      <w:r>
+        <w:rPr>
+          <w:rFonts w:ascii="Times New Roman" w:hAnsi="Times New Roman" w:cs="Times New Roman"/>
+          <w:sz w:val="24"/>
+          <w:szCs w:val="24"/>
+        </w:rPr>
+        <w:t xml:space="preserve"> </w:t>
+      </w:r>
+      <w:r>
+        <w:rPr>
+          <w:rFonts w:ascii="Times New Roman" w:hAnsi="Times New Roman" w:cs="Times New Roman"/>
+          <w:sz w:val="24"/>
+          <w:szCs w:val="24"/>
+        </w:rPr>
+        <w:t>question</w:t>
+      </w:r>
+      <w:r>
+        <w:rPr>
+          <w:rFonts w:ascii="Times New Roman" w:hAnsi="Times New Roman" w:cs="Times New Roman"/>
+          <w:sz w:val="24"/>
+          <w:szCs w:val="24"/>
+        </w:rPr>
+        <w:t>s then</w:t>
+      </w:r>
+      <w:r>
+        <w:rPr>
+          <w:rFonts w:ascii="Times New Roman" w:hAnsi="Times New Roman" w:cs="Times New Roman"/>
+          <w:sz w:val="24"/>
+          <w:szCs w:val="24"/>
+        </w:rPr>
+        <w:t xml:space="preserve"> </w:t>
+      </w:r>
+      <w:r>
+        <w:rPr>
+          <w:rFonts w:ascii="Times New Roman" w:hAnsi="Times New Roman" w:cs="Times New Roman"/>
+          <w:sz w:val="24"/>
+          <w:szCs w:val="24"/>
+        </w:rPr>
+        <w:t>become</w:t>
+      </w:r>
+      <w:r>
+        <w:rPr>
+          <w:rFonts w:ascii="Times New Roman" w:hAnsi="Times New Roman" w:cs="Times New Roman"/>
+          <w:sz w:val="24"/>
+          <w:szCs w:val="24"/>
+        </w:rPr>
+        <w:t>, ho</w:t>
+      </w:r>
+      <w:r>
+        <w:rPr>
+          <w:rFonts w:ascii="Times New Roman" w:hAnsi="Times New Roman" w:cs="Times New Roman"/>
+          <w:sz w:val="24"/>
+          <w:szCs w:val="24"/>
+        </w:rPr>
+        <w:t>w</w:t>
+      </w:r>
+      <w:r>
+        <w:rPr>
+          <w:rFonts w:ascii="Times New Roman" w:hAnsi="Times New Roman" w:cs="Times New Roman"/>
+          <w:sz w:val="24"/>
+          <w:szCs w:val="24"/>
+        </w:rPr>
+        <w:t xml:space="preserve"> many different teams </w:t>
+      </w:r>
+      <w:r>
+        <w:rPr>
+          <w:rFonts w:ascii="Times New Roman" w:hAnsi="Times New Roman" w:cs="Times New Roman"/>
+          <w:sz w:val="24"/>
+          <w:szCs w:val="24"/>
+        </w:rPr>
+        <w:t xml:space="preserve">and players will there </w:t>
+      </w:r>
+      <w:r>
+        <w:rPr>
+          <w:rFonts w:ascii="Times New Roman" w:hAnsi="Times New Roman" w:cs="Times New Roman"/>
+          <w:sz w:val="24"/>
+          <w:szCs w:val="24"/>
+        </w:rPr>
+        <w:t>be,</w:t>
+      </w:r>
+      <w:r>
+        <w:rPr>
+          <w:rFonts w:ascii="Times New Roman" w:hAnsi="Times New Roman" w:cs="Times New Roman"/>
+          <w:sz w:val="24"/>
+          <w:szCs w:val="24"/>
+        </w:rPr>
+        <w:t xml:space="preserve"> and will the game be expanded with more images? </w:t>
+      </w:r>
+      <w:r>
+        <w:rPr>
+          <w:rFonts w:ascii="Times New Roman" w:hAnsi="Times New Roman" w:cs="Times New Roman"/>
+          <w:sz w:val="24"/>
+          <w:szCs w:val="24"/>
+        </w:rPr>
+        <w:t xml:space="preserve">These storage issues can be addressed through going with a cloud </w:t>
+      </w:r>
+      <w:r>
+        <w:rPr>
+          <w:rFonts w:ascii="Times New Roman" w:hAnsi="Times New Roman" w:cs="Times New Roman"/>
+          <w:sz w:val="24"/>
+          <w:szCs w:val="24"/>
+        </w:rPr>
+        <w:t>provider,</w:t>
+      </w:r>
+      <w:r>
+        <w:rPr>
+          <w:rFonts w:ascii="Times New Roman" w:hAnsi="Times New Roman" w:cs="Times New Roman"/>
+          <w:sz w:val="24"/>
+          <w:szCs w:val="24"/>
+        </w:rPr>
+        <w:t xml:space="preserve"> </w:t>
+      </w:r>
+      <w:r>
+        <w:rPr>
+          <w:rFonts w:ascii="Times New Roman" w:hAnsi="Times New Roman" w:cs="Times New Roman"/>
+          <w:sz w:val="24"/>
+          <w:szCs w:val="24"/>
+        </w:rPr>
+        <w:t xml:space="preserve">so you are only using the amount of storage that is needed, with a quick and </w:t>
+      </w:r>
+      <w:bookmarkStart w:id="30" w:name="_Int_MgClEDg3"/>
+      <w:r>
+        <w:rPr>
+          <w:rFonts w:ascii="Times New Roman" w:hAnsi="Times New Roman" w:cs="Times New Roman"/>
+          <w:sz w:val="24"/>
+          <w:szCs w:val="24"/>
+        </w:rPr>
+        <w:t>effortless way</w:t>
+      </w:r>
+      <w:bookmarkEnd w:id="30"/>
+      <w:r>
+        <w:rPr>
+          <w:rFonts w:ascii="Times New Roman" w:hAnsi="Times New Roman" w:cs="Times New Roman"/>
+          <w:sz w:val="24"/>
+          <w:szCs w:val="24"/>
+        </w:rPr>
+        <w:t xml:space="preserve"> to </w:t>
+      </w:r>
+      <w:r>
+        <w:rPr>
+          <w:rFonts w:ascii="Times New Roman" w:hAnsi="Times New Roman" w:cs="Times New Roman"/>
+          <w:sz w:val="24"/>
+          <w:szCs w:val="24"/>
+        </w:rPr>
+        <w:t xml:space="preserve">scale up or down the amount of storage being used. </w:t>
+      </w:r>
+      <w:r>
+        <w:rPr>
+          <w:rFonts w:ascii="Times New Roman" w:hAnsi="Times New Roman" w:cs="Times New Roman"/>
+          <w:sz w:val="24"/>
+          <w:szCs w:val="24"/>
+        </w:rPr>
+        <w:t xml:space="preserve">When looking at storage management options, </w:t>
+      </w:r>
+      <w:r>
+        <w:rPr>
+          <w:rFonts w:ascii="Times New Roman" w:hAnsi="Times New Roman" w:cs="Times New Roman"/>
+          <w:sz w:val="24"/>
+          <w:szCs w:val="24"/>
+        </w:rPr>
+        <w:t>for this game, you would want a RAID configuration</w:t>
+      </w:r>
+      <w:r>
+        <w:rPr>
+          <w:rFonts w:ascii="Times New Roman" w:hAnsi="Times New Roman" w:cs="Times New Roman"/>
+          <w:sz w:val="24"/>
+          <w:szCs w:val="24"/>
+        </w:rPr>
+        <w:t xml:space="preserve">, making data loss less likely. </w:t>
+      </w:r>
+      <w:r>
+        <w:rPr>
+          <w:rFonts w:ascii="Times New Roman" w:hAnsi="Times New Roman" w:cs="Times New Roman"/>
+          <w:sz w:val="24"/>
+          <w:szCs w:val="24"/>
+        </w:rPr>
+        <w:t xml:space="preserve">Another benefit of a RAID configuration is </w:t>
+      </w:r>
+      <w:r>
+        <w:rPr>
+          <w:rFonts w:ascii="Times New Roman" w:hAnsi="Times New Roman" w:cs="Times New Roman"/>
+          <w:sz w:val="24"/>
+          <w:szCs w:val="24"/>
+        </w:rPr>
+        <w:t xml:space="preserve">an increase in game performance </w:t>
+      </w:r>
+      <w:r>
+        <w:rPr>
+          <w:rFonts w:ascii="Times New Roman" w:hAnsi="Times New Roman" w:cs="Times New Roman"/>
+          <w:sz w:val="24"/>
+          <w:szCs w:val="24"/>
+        </w:rPr>
+        <w:t>through</w:t>
+      </w:r>
+      <w:r>
+        <w:rPr>
+          <w:rFonts w:ascii="Times New Roman" w:hAnsi="Times New Roman" w:cs="Times New Roman"/>
+          <w:sz w:val="24"/>
+          <w:szCs w:val="24"/>
+        </w:rPr>
+        <w:t xml:space="preserve"> parallelism (Silberschatz et al., 2008).</w:t>
       </w:r>
     </w:p>
     <w:p>
@@ -5682,9 +6377,11 @@
         <w:rPr>
           <w:rFonts w:ascii="Times New Roman" w:hAnsi="Times New Roman" w:cs="Times New Roman"/>
           <w:b/>
-          <w:sz w:val="24"/>
-          <w:szCs w:val="24"/>
-        </w:rPr>
+          <w:bCs/>
+          <w:sz w:val="24"/>
+          <w:szCs w:val="24"/>
+        </w:rPr>
+        <w:lastRenderedPageBreak/>
         <w:t>Memory Management</w:t>
       </w:r>
       <w:r>
@@ -5693,7 +6390,233 @@
           <w:sz w:val="24"/>
           <w:szCs w:val="24"/>
         </w:rPr>
-        <w:t>: &lt;Explain how the recommended operating platform uses memory management techniques for the Draw It or Lose It software.&gt;</w:t>
+        <w:t xml:space="preserve">: </w:t>
+      </w:r>
+      <w:r>
+        <w:rPr>
+          <w:rFonts w:ascii="Times New Roman" w:hAnsi="Times New Roman" w:cs="Times New Roman"/>
+          <w:sz w:val="24"/>
+          <w:szCs w:val="24"/>
+        </w:rPr>
+        <w:t>The operating platform has</w:t>
+      </w:r>
+      <w:r>
+        <w:rPr>
+          <w:rFonts w:ascii="Times New Roman" w:hAnsi="Times New Roman" w:cs="Times New Roman"/>
+          <w:sz w:val="24"/>
+          <w:szCs w:val="24"/>
+        </w:rPr>
+        <w:t xml:space="preserve"> two areas of memory management</w:t>
+      </w:r>
+      <w:r>
+        <w:rPr>
+          <w:rFonts w:ascii="Times New Roman" w:hAnsi="Times New Roman" w:cs="Times New Roman"/>
+          <w:sz w:val="24"/>
+          <w:szCs w:val="24"/>
+        </w:rPr>
+        <w:t xml:space="preserve">, </w:t>
+      </w:r>
+      <w:r>
+        <w:rPr>
+          <w:rFonts w:ascii="Times New Roman" w:hAnsi="Times New Roman" w:cs="Times New Roman"/>
+          <w:sz w:val="24"/>
+          <w:szCs w:val="24"/>
+        </w:rPr>
+        <w:t xml:space="preserve">physical </w:t>
+      </w:r>
+      <w:r>
+        <w:rPr>
+          <w:rFonts w:ascii="Times New Roman" w:hAnsi="Times New Roman" w:cs="Times New Roman"/>
+          <w:sz w:val="24"/>
+          <w:szCs w:val="24"/>
+        </w:rPr>
+        <w:t>memory,</w:t>
+      </w:r>
+      <w:r>
+        <w:rPr>
+          <w:rFonts w:ascii="Times New Roman" w:hAnsi="Times New Roman" w:cs="Times New Roman"/>
+          <w:sz w:val="24"/>
+          <w:szCs w:val="24"/>
+        </w:rPr>
+        <w:t xml:space="preserve"> and virtual memory</w:t>
+      </w:r>
+      <w:bookmarkStart w:id="31" w:name="_Int_JBAgevTA"/>
+      <w:r>
+        <w:rPr>
+          <w:rFonts w:ascii="Times New Roman" w:hAnsi="Times New Roman" w:cs="Times New Roman"/>
+          <w:sz w:val="24"/>
+          <w:szCs w:val="24"/>
+        </w:rPr>
+        <w:t xml:space="preserve">. </w:t>
+      </w:r>
+      <w:bookmarkEnd w:id="31"/>
+      <w:r>
+        <w:rPr>
+          <w:rFonts w:ascii="Times New Roman" w:hAnsi="Times New Roman" w:cs="Times New Roman"/>
+          <w:sz w:val="24"/>
+          <w:szCs w:val="24"/>
+        </w:rPr>
+        <w:t xml:space="preserve">The </w:t>
+      </w:r>
+      <w:r>
+        <w:rPr>
+          <w:rFonts w:ascii="Times New Roman" w:hAnsi="Times New Roman" w:cs="Times New Roman"/>
+          <w:sz w:val="24"/>
+          <w:szCs w:val="24"/>
+        </w:rPr>
+        <w:t xml:space="preserve">memory management techniques of </w:t>
+      </w:r>
+      <w:r>
+        <w:rPr>
+          <w:rFonts w:ascii="Times New Roman" w:hAnsi="Times New Roman" w:cs="Times New Roman"/>
+          <w:sz w:val="24"/>
+          <w:szCs w:val="24"/>
+        </w:rPr>
+        <w:t xml:space="preserve">paging and segmentation </w:t>
+      </w:r>
+      <w:r>
+        <w:rPr>
+          <w:rFonts w:ascii="Times New Roman" w:hAnsi="Times New Roman" w:cs="Times New Roman"/>
+          <w:sz w:val="24"/>
+          <w:szCs w:val="24"/>
+        </w:rPr>
+        <w:t xml:space="preserve">can be used for efficiently running the Draw It or Lose It software. </w:t>
+      </w:r>
+      <w:r>
+        <w:rPr>
+          <w:rFonts w:ascii="Times New Roman" w:hAnsi="Times New Roman" w:cs="Times New Roman"/>
+          <w:sz w:val="24"/>
+          <w:szCs w:val="24"/>
+        </w:rPr>
+        <w:t>This works b</w:t>
+      </w:r>
+      <w:r>
+        <w:rPr>
+          <w:rFonts w:ascii="Times New Roman" w:hAnsi="Times New Roman" w:cs="Times New Roman"/>
+          <w:sz w:val="24"/>
+          <w:szCs w:val="24"/>
+        </w:rPr>
+        <w:t xml:space="preserve">y keeping only the needed parts of the program in the </w:t>
+      </w:r>
+      <w:r>
+        <w:rPr>
+          <w:rFonts w:ascii="Times New Roman" w:hAnsi="Times New Roman" w:cs="Times New Roman"/>
+          <w:sz w:val="24"/>
+          <w:szCs w:val="24"/>
+        </w:rPr>
+        <w:t xml:space="preserve">physical </w:t>
+      </w:r>
+      <w:r>
+        <w:rPr>
+          <w:rFonts w:ascii="Times New Roman" w:hAnsi="Times New Roman" w:cs="Times New Roman"/>
+          <w:sz w:val="24"/>
+          <w:szCs w:val="24"/>
+        </w:rPr>
+        <w:t>memory</w:t>
+      </w:r>
+      <w:r>
+        <w:rPr>
+          <w:rFonts w:ascii="Times New Roman" w:hAnsi="Times New Roman" w:cs="Times New Roman"/>
+          <w:sz w:val="24"/>
+          <w:szCs w:val="24"/>
+        </w:rPr>
+        <w:t xml:space="preserve">. Parts can be swapped back and forth between </w:t>
+      </w:r>
+      <w:r>
+        <w:rPr>
+          <w:rFonts w:ascii="Times New Roman" w:hAnsi="Times New Roman" w:cs="Times New Roman"/>
+          <w:sz w:val="24"/>
+          <w:szCs w:val="24"/>
+        </w:rPr>
+        <w:t xml:space="preserve">the </w:t>
+      </w:r>
+      <w:r>
+        <w:rPr>
+          <w:rFonts w:ascii="Times New Roman" w:hAnsi="Times New Roman" w:cs="Times New Roman"/>
+          <w:sz w:val="24"/>
+          <w:szCs w:val="24"/>
+        </w:rPr>
+        <w:t>physical</w:t>
+      </w:r>
+      <w:r>
+        <w:rPr>
+          <w:rFonts w:ascii="Times New Roman" w:hAnsi="Times New Roman" w:cs="Times New Roman"/>
+          <w:sz w:val="24"/>
+          <w:szCs w:val="24"/>
+        </w:rPr>
+        <w:t xml:space="preserve"> memory and virtual memory</w:t>
+      </w:r>
+      <w:r>
+        <w:rPr>
+          <w:rFonts w:ascii="Times New Roman" w:hAnsi="Times New Roman" w:cs="Times New Roman"/>
+          <w:sz w:val="24"/>
+          <w:szCs w:val="24"/>
+        </w:rPr>
+        <w:t xml:space="preserve"> as needed. This keeps the size requirements for </w:t>
+      </w:r>
+      <w:r>
+        <w:rPr>
+          <w:rFonts w:ascii="Times New Roman" w:hAnsi="Times New Roman" w:cs="Times New Roman"/>
+          <w:sz w:val="24"/>
+          <w:szCs w:val="24"/>
+        </w:rPr>
+        <w:t>physical</w:t>
+      </w:r>
+      <w:r>
+        <w:rPr>
+          <w:rFonts w:ascii="Times New Roman" w:hAnsi="Times New Roman" w:cs="Times New Roman"/>
+          <w:sz w:val="24"/>
+          <w:szCs w:val="24"/>
+        </w:rPr>
+        <w:t xml:space="preserve"> memory low</w:t>
+      </w:r>
+      <w:r>
+        <w:rPr>
+          <w:rFonts w:ascii="Times New Roman" w:hAnsi="Times New Roman" w:cs="Times New Roman"/>
+          <w:sz w:val="24"/>
+          <w:szCs w:val="24"/>
+        </w:rPr>
+        <w:t>, while still allowing the program to run smoothly</w:t>
+      </w:r>
+      <w:r>
+        <w:rPr>
+          <w:rFonts w:ascii="Times New Roman" w:hAnsi="Times New Roman" w:cs="Times New Roman"/>
+          <w:sz w:val="24"/>
+          <w:szCs w:val="24"/>
+        </w:rPr>
+        <w:t xml:space="preserve"> (Silberschatz et al., 2008)</w:t>
+      </w:r>
+      <w:r>
+        <w:rPr>
+          <w:rFonts w:ascii="Times New Roman" w:hAnsi="Times New Roman" w:cs="Times New Roman"/>
+          <w:sz w:val="24"/>
+          <w:szCs w:val="24"/>
+        </w:rPr>
+        <w:t>. Also in this case, by minimizing the memory storage needed, it will allow for more instances of the game to be run at on</w:t>
+      </w:r>
+      <w:r>
+        <w:rPr>
+          <w:rFonts w:ascii="Times New Roman" w:hAnsi="Times New Roman" w:cs="Times New Roman"/>
+          <w:sz w:val="24"/>
+          <w:szCs w:val="24"/>
+        </w:rPr>
+        <w:t>ce than it would be</w:t>
+      </w:r>
+      <w:r>
+        <w:rPr>
+          <w:rFonts w:ascii="Times New Roman" w:hAnsi="Times New Roman" w:cs="Times New Roman"/>
+          <w:sz w:val="24"/>
+          <w:szCs w:val="24"/>
+        </w:rPr>
+        <w:t xml:space="preserve"> able to</w:t>
+      </w:r>
+      <w:r>
+        <w:rPr>
+          <w:rFonts w:ascii="Times New Roman" w:hAnsi="Times New Roman" w:cs="Times New Roman"/>
+          <w:sz w:val="24"/>
+          <w:szCs w:val="24"/>
+        </w:rPr>
+        <w:t xml:space="preserve"> otherwise.</w:t>
       </w:r>
     </w:p>
     <w:p>
@@ -5719,6 +6642,7 @@
         <w:rPr>
           <w:rFonts w:ascii="Times New Roman" w:hAnsi="Times New Roman" w:cs="Times New Roman"/>
           <w:b/>
+          <w:bCs/>
           <w:sz w:val="24"/>
           <w:szCs w:val="24"/>
         </w:rPr>
@@ -5730,39 +6654,217 @@
           <w:sz w:val="24"/>
           <w:szCs w:val="24"/>
         </w:rPr>
-        <w:t xml:space="preserve">: &lt;Knowing that the client would like Draw It or Lose It to communicate between various platforms, explain how this may be accomplished with distributed software and the network that connects the devices. Consider the dependencies between the components within the distributed systems and networks (connectivity, outages, </w:t>
-      </w:r>
-      <w:r>
-        <w:rPr>
-          <w:rFonts w:ascii="Times New Roman" w:hAnsi="Times New Roman" w:cs="Times New Roman"/>
-          <w:sz w:val="24"/>
-          <w:szCs w:val="24"/>
-        </w:rPr>
-        <w:t>and so on</w:t>
-      </w:r>
-      <w:r>
-        <w:rPr>
-          <w:rFonts w:ascii="Times New Roman" w:hAnsi="Times New Roman" w:cs="Times New Roman"/>
-          <w:sz w:val="24"/>
-          <w:szCs w:val="24"/>
-        </w:rPr>
-        <w:t>)</w:t>
-      </w:r>
-      <w:r>
-        <w:rPr>
-          <w:rFonts w:ascii="Times New Roman" w:hAnsi="Times New Roman" w:cs="Times New Roman"/>
-          <w:sz w:val="24"/>
-          <w:szCs w:val="24"/>
-        </w:rPr>
-        <w:t>.</w:t>
-      </w:r>
-      <w:r>
-        <w:rPr>
-          <w:rFonts w:ascii="Times New Roman" w:hAnsi="Times New Roman" w:cs="Times New Roman"/>
-          <w:sz w:val="24"/>
-          <w:szCs w:val="24"/>
-        </w:rPr>
-        <w:t>&gt;</w:t>
+        <w:t xml:space="preserve">: </w:t>
+      </w:r>
+      <w:r>
+        <w:rPr>
+          <w:rFonts w:ascii="Times New Roman" w:hAnsi="Times New Roman" w:cs="Times New Roman"/>
+          <w:sz w:val="24"/>
+          <w:szCs w:val="24"/>
+        </w:rPr>
+        <w:t xml:space="preserve">Since </w:t>
+      </w:r>
+      <w:r>
+        <w:rPr>
+          <w:rFonts w:ascii="Times New Roman" w:hAnsi="Times New Roman" w:cs="Times New Roman"/>
+          <w:sz w:val="24"/>
+          <w:szCs w:val="24"/>
+        </w:rPr>
+        <w:t xml:space="preserve">Draw It or Lose It </w:t>
+      </w:r>
+      <w:r>
+        <w:rPr>
+          <w:rFonts w:ascii="Times New Roman" w:hAnsi="Times New Roman" w:cs="Times New Roman"/>
+          <w:sz w:val="24"/>
+          <w:szCs w:val="24"/>
+        </w:rPr>
+        <w:t xml:space="preserve">is designed as a web application, </w:t>
+      </w:r>
+      <w:r>
+        <w:rPr>
+          <w:rFonts w:ascii="Times New Roman" w:hAnsi="Times New Roman" w:cs="Times New Roman"/>
+          <w:sz w:val="24"/>
+          <w:szCs w:val="24"/>
+        </w:rPr>
+        <w:t>for</w:t>
+      </w:r>
+      <w:r>
+        <w:rPr>
+          <w:rFonts w:ascii="Times New Roman" w:hAnsi="Times New Roman" w:cs="Times New Roman"/>
+          <w:sz w:val="24"/>
+          <w:szCs w:val="24"/>
+        </w:rPr>
+        <w:t xml:space="preserve"> the </w:t>
+      </w:r>
+      <w:r>
+        <w:rPr>
+          <w:rFonts w:ascii="Times New Roman" w:hAnsi="Times New Roman" w:cs="Times New Roman"/>
+          <w:sz w:val="24"/>
+          <w:szCs w:val="24"/>
+        </w:rPr>
+        <w:t>game to communicate between various platforms</w:t>
+      </w:r>
+      <w:r>
+        <w:rPr>
+          <w:rFonts w:ascii="Times New Roman" w:hAnsi="Times New Roman" w:cs="Times New Roman"/>
+          <w:sz w:val="24"/>
+          <w:szCs w:val="24"/>
+        </w:rPr>
+        <w:t>, access to the internet will be a requirement for the distributed system to work</w:t>
+      </w:r>
+      <w:bookmarkStart w:id="32" w:name="_Int_VyzAaznR"/>
+      <w:r>
+        <w:rPr>
+          <w:rFonts w:ascii="Times New Roman" w:hAnsi="Times New Roman" w:cs="Times New Roman"/>
+          <w:sz w:val="24"/>
+          <w:szCs w:val="24"/>
+        </w:rPr>
+        <w:t xml:space="preserve">. </w:t>
+      </w:r>
+      <w:bookmarkEnd w:id="32"/>
+      <w:r>
+        <w:rPr>
+          <w:rFonts w:ascii="Times New Roman" w:hAnsi="Times New Roman" w:cs="Times New Roman"/>
+          <w:sz w:val="24"/>
+          <w:szCs w:val="24"/>
+        </w:rPr>
+        <w:t>Externally, b</w:t>
+      </w:r>
+      <w:r>
+        <w:rPr>
+          <w:rFonts w:ascii="Times New Roman" w:hAnsi="Times New Roman" w:cs="Times New Roman"/>
+          <w:sz w:val="24"/>
+          <w:szCs w:val="24"/>
+        </w:rPr>
+        <w:t xml:space="preserve">y using RESTful APIs, the client, i.e., the user’s browser or mobile app, </w:t>
+      </w:r>
+      <w:r>
+        <w:rPr>
+          <w:rFonts w:ascii="Times New Roman" w:hAnsi="Times New Roman" w:cs="Times New Roman"/>
+          <w:sz w:val="24"/>
+          <w:szCs w:val="24"/>
+        </w:rPr>
+        <w:t xml:space="preserve">will be able to easily </w:t>
+      </w:r>
+      <w:r>
+        <w:rPr>
+          <w:rFonts w:ascii="Times New Roman" w:hAnsi="Times New Roman" w:cs="Times New Roman"/>
+          <w:sz w:val="24"/>
+          <w:szCs w:val="24"/>
+        </w:rPr>
+        <w:t>make calls</w:t>
+      </w:r>
+      <w:r>
+        <w:rPr>
+          <w:rFonts w:ascii="Times New Roman" w:hAnsi="Times New Roman" w:cs="Times New Roman"/>
+          <w:sz w:val="24"/>
+          <w:szCs w:val="24"/>
+        </w:rPr>
+        <w:t xml:space="preserve"> over a network connection </w:t>
+      </w:r>
+      <w:r>
+        <w:rPr>
+          <w:rFonts w:ascii="Times New Roman" w:hAnsi="Times New Roman" w:cs="Times New Roman"/>
+          <w:sz w:val="24"/>
+          <w:szCs w:val="24"/>
+        </w:rPr>
+        <w:t xml:space="preserve">to the various endpoints </w:t>
+      </w:r>
+      <w:r>
+        <w:rPr>
+          <w:rFonts w:ascii="Times New Roman" w:hAnsi="Times New Roman" w:cs="Times New Roman"/>
+          <w:sz w:val="24"/>
+          <w:szCs w:val="24"/>
+        </w:rPr>
+        <w:t xml:space="preserve">created for the game to </w:t>
+      </w:r>
+      <w:r>
+        <w:rPr>
+          <w:rFonts w:ascii="Times New Roman" w:hAnsi="Times New Roman" w:cs="Times New Roman"/>
+          <w:sz w:val="24"/>
+          <w:szCs w:val="24"/>
+        </w:rPr>
+        <w:t>play the game</w:t>
+      </w:r>
+      <w:r>
+        <w:rPr>
+          <w:rFonts w:ascii="Times New Roman" w:hAnsi="Times New Roman" w:cs="Times New Roman"/>
+          <w:sz w:val="24"/>
+          <w:szCs w:val="24"/>
+        </w:rPr>
+        <w:t xml:space="preserve">. </w:t>
+      </w:r>
+      <w:r>
+        <w:rPr>
+          <w:rFonts w:ascii="Times New Roman" w:hAnsi="Times New Roman" w:cs="Times New Roman"/>
+          <w:sz w:val="24"/>
+          <w:szCs w:val="24"/>
+        </w:rPr>
+        <w:t xml:space="preserve">This includes some form of authentication to verify that the user </w:t>
+      </w:r>
+      <w:r>
+        <w:rPr>
+          <w:rFonts w:ascii="Times New Roman" w:hAnsi="Times New Roman" w:cs="Times New Roman"/>
+          <w:sz w:val="24"/>
+          <w:szCs w:val="24"/>
+        </w:rPr>
+        <w:t xml:space="preserve">is set up and allowed to access a game instance. </w:t>
+      </w:r>
+      <w:r>
+        <w:rPr>
+          <w:rFonts w:ascii="Times New Roman" w:hAnsi="Times New Roman" w:cs="Times New Roman"/>
+          <w:sz w:val="24"/>
+          <w:szCs w:val="24"/>
+        </w:rPr>
+        <w:t xml:space="preserve">Internally, the various distributed systems </w:t>
+      </w:r>
+      <w:r>
+        <w:rPr>
+          <w:rFonts w:ascii="Times New Roman" w:hAnsi="Times New Roman" w:cs="Times New Roman"/>
+          <w:sz w:val="24"/>
+          <w:szCs w:val="24"/>
+        </w:rPr>
+        <w:t xml:space="preserve">in the cloud environment the application is hosted on will also use network connections to make the needed connections </w:t>
+      </w:r>
+      <w:r>
+        <w:rPr>
+          <w:rFonts w:ascii="Times New Roman" w:hAnsi="Times New Roman" w:cs="Times New Roman"/>
+          <w:sz w:val="24"/>
+          <w:szCs w:val="24"/>
+        </w:rPr>
+        <w:t xml:space="preserve">between the services. </w:t>
+      </w:r>
+      <w:r>
+        <w:rPr>
+          <w:rFonts w:ascii="Times New Roman" w:hAnsi="Times New Roman" w:cs="Times New Roman"/>
+          <w:sz w:val="24"/>
+          <w:szCs w:val="24"/>
+        </w:rPr>
+        <w:t>Typically,</w:t>
+      </w:r>
+      <w:r>
+        <w:rPr>
+          <w:rFonts w:ascii="Times New Roman" w:hAnsi="Times New Roman" w:cs="Times New Roman"/>
+          <w:sz w:val="24"/>
+          <w:szCs w:val="24"/>
+        </w:rPr>
+        <w:t xml:space="preserve"> that would mean the backend</w:t>
+      </w:r>
+      <w:r>
+        <w:rPr>
+          <w:rFonts w:ascii="Times New Roman" w:hAnsi="Times New Roman" w:cs="Times New Roman"/>
+          <w:sz w:val="24"/>
+          <w:szCs w:val="24"/>
+        </w:rPr>
+        <w:t xml:space="preserve"> running the RESTful endpoints would take the requests from the client, process the request, and make </w:t>
+      </w:r>
+      <w:r>
+        <w:rPr>
+          <w:rFonts w:ascii="Times New Roman" w:hAnsi="Times New Roman" w:cs="Times New Roman"/>
+          <w:sz w:val="24"/>
+          <w:szCs w:val="24"/>
+        </w:rPr>
+        <w:t>direct calls to the tools or service that is needed to complete the request.</w:t>
       </w:r>
     </w:p>
     <w:p>
@@ -5789,6 +6891,7 @@
         <w:rPr>
           <w:rFonts w:ascii="Times New Roman" w:hAnsi="Times New Roman" w:cs="Times New Roman"/>
           <w:b/>
+          <w:bCs/>
           <w:sz w:val="24"/>
           <w:szCs w:val="24"/>
         </w:rPr>
@@ -5800,8 +6903,348 @@
           <w:sz w:val="24"/>
           <w:szCs w:val="24"/>
         </w:rPr>
-        <w:t>: &lt;Security is a must-have for the client. Explain how to protect user information on and between various platforms. Consider the user protection and security capabilities of the recommended operating platform.&gt;</w:t>
-      </w:r>
+        <w:t xml:space="preserve">: </w:t>
+      </w:r>
+      <w:r>
+        <w:rPr>
+          <w:rFonts w:ascii="Times New Roman" w:hAnsi="Times New Roman" w:cs="Times New Roman"/>
+          <w:sz w:val="24"/>
+          <w:szCs w:val="24"/>
+        </w:rPr>
+        <w:t xml:space="preserve">As always, security should be a primary concern </w:t>
+      </w:r>
+      <w:r>
+        <w:rPr>
+          <w:rFonts w:ascii="Times New Roman" w:hAnsi="Times New Roman" w:cs="Times New Roman"/>
+          <w:sz w:val="24"/>
+          <w:szCs w:val="24"/>
+        </w:rPr>
+        <w:t xml:space="preserve">to keep the application, and </w:t>
+      </w:r>
+      <w:r>
+        <w:rPr>
+          <w:rFonts w:ascii="Times New Roman" w:hAnsi="Times New Roman" w:cs="Times New Roman"/>
+          <w:sz w:val="24"/>
+          <w:szCs w:val="24"/>
+        </w:rPr>
+        <w:t>all</w:t>
+      </w:r>
+      <w:r>
+        <w:rPr>
+          <w:rFonts w:ascii="Times New Roman" w:hAnsi="Times New Roman" w:cs="Times New Roman"/>
+          <w:sz w:val="24"/>
+          <w:szCs w:val="24"/>
+        </w:rPr>
+        <w:t xml:space="preserve"> its related data,</w:t>
+      </w:r>
+      <w:r>
+        <w:rPr>
+          <w:rFonts w:ascii="Times New Roman" w:hAnsi="Times New Roman" w:cs="Times New Roman"/>
+          <w:sz w:val="24"/>
+          <w:szCs w:val="24"/>
+        </w:rPr>
+        <w:t xml:space="preserve"> including client information,</w:t>
+      </w:r>
+      <w:r>
+        <w:rPr>
+          <w:rFonts w:ascii="Times New Roman" w:hAnsi="Times New Roman" w:cs="Times New Roman"/>
+          <w:sz w:val="24"/>
+          <w:szCs w:val="24"/>
+        </w:rPr>
+        <w:t xml:space="preserve"> restricted to those with correct access</w:t>
+      </w:r>
+      <w:bookmarkStart w:id="33" w:name="_Int_DUwTu0yT"/>
+      <w:r>
+        <w:rPr>
+          <w:rFonts w:ascii="Times New Roman" w:hAnsi="Times New Roman" w:cs="Times New Roman"/>
+          <w:sz w:val="24"/>
+          <w:szCs w:val="24"/>
+        </w:rPr>
+        <w:t xml:space="preserve">. </w:t>
+      </w:r>
+      <w:bookmarkEnd w:id="33"/>
+      <w:r>
+        <w:rPr>
+          <w:rFonts w:ascii="Times New Roman" w:hAnsi="Times New Roman" w:cs="Times New Roman"/>
+          <w:sz w:val="24"/>
+          <w:szCs w:val="24"/>
+        </w:rPr>
+        <w:t xml:space="preserve">From the client/user side, </w:t>
+      </w:r>
+      <w:r>
+        <w:rPr>
+          <w:rFonts w:ascii="Times New Roman" w:hAnsi="Times New Roman" w:cs="Times New Roman"/>
+          <w:sz w:val="24"/>
+          <w:szCs w:val="24"/>
+        </w:rPr>
+        <w:t xml:space="preserve">this </w:t>
+      </w:r>
+      <w:r>
+        <w:rPr>
+          <w:rFonts w:ascii="Times New Roman" w:hAnsi="Times New Roman" w:cs="Times New Roman"/>
+          <w:sz w:val="24"/>
+          <w:szCs w:val="24"/>
+        </w:rPr>
+        <w:t xml:space="preserve">part of the </w:t>
+      </w:r>
+      <w:r>
+        <w:rPr>
+          <w:rFonts w:ascii="Times New Roman" w:hAnsi="Times New Roman" w:cs="Times New Roman"/>
+          <w:sz w:val="24"/>
+          <w:szCs w:val="24"/>
+        </w:rPr>
+        <w:t xml:space="preserve">process </w:t>
+      </w:r>
+      <w:r>
+        <w:rPr>
+          <w:rFonts w:ascii="Times New Roman" w:hAnsi="Times New Roman" w:cs="Times New Roman"/>
+          <w:sz w:val="24"/>
+          <w:szCs w:val="24"/>
+        </w:rPr>
+        <w:t>involves</w:t>
+      </w:r>
+      <w:r>
+        <w:rPr>
+          <w:rFonts w:ascii="Times New Roman" w:hAnsi="Times New Roman" w:cs="Times New Roman"/>
+          <w:sz w:val="24"/>
+          <w:szCs w:val="24"/>
+        </w:rPr>
+        <w:t xml:space="preserve"> authentication to verify </w:t>
+      </w:r>
+      <w:r>
+        <w:rPr>
+          <w:rFonts w:ascii="Times New Roman" w:hAnsi="Times New Roman" w:cs="Times New Roman"/>
+          <w:sz w:val="24"/>
+          <w:szCs w:val="24"/>
+        </w:rPr>
+        <w:t>which game instances the user has access to</w:t>
+      </w:r>
+      <w:r>
+        <w:rPr>
+          <w:rFonts w:ascii="Times New Roman" w:hAnsi="Times New Roman" w:cs="Times New Roman"/>
+          <w:sz w:val="24"/>
+          <w:szCs w:val="24"/>
+        </w:rPr>
+        <w:t xml:space="preserve">, what team </w:t>
+      </w:r>
+      <w:bookmarkStart w:id="34" w:name="_Int_MtDmQiEM"/>
+      <w:r>
+        <w:rPr>
+          <w:rFonts w:ascii="Times New Roman" w:hAnsi="Times New Roman" w:cs="Times New Roman"/>
+          <w:sz w:val="24"/>
+          <w:szCs w:val="24"/>
+        </w:rPr>
+        <w:t>they are</w:t>
+      </w:r>
+      <w:bookmarkEnd w:id="34"/>
+      <w:r>
+        <w:rPr>
+          <w:rFonts w:ascii="Times New Roman" w:hAnsi="Times New Roman" w:cs="Times New Roman"/>
+          <w:sz w:val="24"/>
+          <w:szCs w:val="24"/>
+        </w:rPr>
+        <w:t xml:space="preserve"> a part of, and their own player information. </w:t>
+      </w:r>
+      <w:r>
+        <w:rPr>
+          <w:rFonts w:ascii="Times New Roman" w:hAnsi="Times New Roman" w:cs="Times New Roman"/>
+          <w:sz w:val="24"/>
+          <w:szCs w:val="24"/>
+        </w:rPr>
+        <w:t xml:space="preserve">On the distributed system side, since the </w:t>
+      </w:r>
+      <w:bookmarkStart w:id="35" w:name="_Int_n6dogxNx"/>
+      <w:r>
+        <w:rPr>
+          <w:rFonts w:ascii="Times New Roman" w:hAnsi="Times New Roman" w:cs="Times New Roman"/>
+          <w:sz w:val="24"/>
+          <w:szCs w:val="24"/>
+        </w:rPr>
+        <w:t>various parts</w:t>
+      </w:r>
+      <w:bookmarkEnd w:id="35"/>
+      <w:r>
+        <w:rPr>
+          <w:rFonts w:ascii="Times New Roman" w:hAnsi="Times New Roman" w:cs="Times New Roman"/>
+          <w:sz w:val="24"/>
+          <w:szCs w:val="24"/>
+        </w:rPr>
+        <w:t xml:space="preserve"> of the application are communicating over a network connection,</w:t>
+      </w:r>
+      <w:r>
+        <w:rPr>
+          <w:rFonts w:ascii="Times New Roman" w:hAnsi="Times New Roman" w:cs="Times New Roman"/>
+          <w:sz w:val="24"/>
+          <w:szCs w:val="24"/>
+        </w:rPr>
+        <w:t xml:space="preserve"> authentication is needed between them to ensure proper access control of the systems and data contained therein. </w:t>
+      </w:r>
+      <w:r>
+        <w:rPr>
+          <w:rFonts w:ascii="Times New Roman" w:hAnsi="Times New Roman" w:cs="Times New Roman"/>
+          <w:sz w:val="24"/>
+          <w:szCs w:val="24"/>
+        </w:rPr>
+        <w:t xml:space="preserve">The Linux OS </w:t>
+      </w:r>
+      <w:r>
+        <w:rPr>
+          <w:rFonts w:ascii="Times New Roman" w:hAnsi="Times New Roman" w:cs="Times New Roman"/>
+          <w:sz w:val="24"/>
+          <w:szCs w:val="24"/>
+        </w:rPr>
+        <w:t xml:space="preserve">part of the operating platform has the required capabilities built into it </w:t>
+      </w:r>
+      <w:r>
+        <w:rPr>
+          <w:rFonts w:ascii="Times New Roman" w:hAnsi="Times New Roman" w:cs="Times New Roman"/>
+          <w:sz w:val="24"/>
+          <w:szCs w:val="24"/>
+        </w:rPr>
+        <w:t xml:space="preserve">to perform authentication activities. Additionally, all </w:t>
+      </w:r>
+      <w:r>
+        <w:rPr>
+          <w:rFonts w:ascii="Times New Roman" w:hAnsi="Times New Roman" w:cs="Times New Roman"/>
+          <w:sz w:val="24"/>
+          <w:szCs w:val="24"/>
+        </w:rPr>
+        <w:t>user data, both at rest and in transit, should be encrypted</w:t>
+      </w:r>
+      <w:r>
+        <w:rPr>
+          <w:rFonts w:ascii="Times New Roman" w:hAnsi="Times New Roman" w:cs="Times New Roman"/>
+          <w:sz w:val="24"/>
+          <w:szCs w:val="24"/>
+        </w:rPr>
+        <w:t>. Once again this is another capability that the operating platform can handle.</w:t>
+      </w:r>
+    </w:p>
+    <w:p>
+      <w:pPr>
+        <w:pStyle w:val="ListParagraph"/>
+        <w:rPr>
+          <w:rFonts w:ascii="Times New Roman" w:hAnsi="Times New Roman" w:cs="Times New Roman"/>
+          <w:sz w:val="24"/>
+        </w:rPr>
+      </w:pPr>
+    </w:p>
+    <w:p>
+      <w:pPr>
+        <w:pStyle w:val="List"/>
+        <w:rPr>
+          <w:rFonts w:ascii="Times New Roman" w:hAnsi="Times New Roman" w:cs="Times New Roman"/>
+          <w:sz w:val="24"/>
+          <w:szCs w:val="24"/>
+        </w:rPr>
+      </w:pPr>
+      <w:r>
+        <w:rPr>
+          <w:rFonts w:ascii="Times New Roman" w:hAnsi="Times New Roman" w:cs="Times New Roman"/>
+          <w:sz w:val="24"/>
+          <w:szCs w:val="24"/>
+        </w:rPr>
+        <w:br w:type="page"/>
+      </w:r>
+    </w:p>
+    <w:p>
+      <w:pPr>
+        <w:pStyle w:val="Heading2"/>
+        <w:suppressAutoHyphens/>
+        <w:contextualSpacing/>
+        <w:rPr>
+          <w:rFonts w:ascii="Times New Roman" w:hAnsi="Times New Roman" w:cs="Times New Roman"/>
+          <w:sz w:val="24"/>
+          <w:szCs w:val="24"/>
+          <w:u w:val="single"/>
+        </w:rPr>
+      </w:pPr>
+      <w:bookmarkStart w:id="36" w:name="_Toc111006227"/>
+      <w:r>
+        <w:rPr>
+          <w:rFonts w:ascii="Times New Roman" w:hAnsi="Times New Roman" w:cs="Times New Roman"/>
+          <w:sz w:val="24"/>
+          <w:szCs w:val="24"/>
+          <w:u w:val="single"/>
+        </w:rPr>
+        <w:lastRenderedPageBreak/>
+        <w:t>Re</w:t>
+      </w:r>
+      <w:r>
+        <w:rPr>
+          <w:rFonts w:ascii="Times New Roman" w:hAnsi="Times New Roman" w:cs="Times New Roman"/>
+          <w:sz w:val="24"/>
+          <w:szCs w:val="24"/>
+          <w:u w:val="single"/>
+        </w:rPr>
+        <w:t>ferences</w:t>
+      </w:r>
+      <w:bookmarkEnd w:id="36"/>
+    </w:p>
+    <w:p>
+      <w:pPr>
+        <w:pStyle w:val="List"/>
+        <w:numPr>
+          <w:ilvl w:val="0"/>
+          <w:numId w:val="0"/>
+        </w:numPr>
+        <w:rPr>
+          <w:rFonts w:ascii="Times New Roman" w:hAnsi="Times New Roman" w:cs="Times New Roman"/>
+          <w:sz w:val="24"/>
+          <w:szCs w:val="24"/>
+        </w:rPr>
+      </w:pPr>
+    </w:p>
+    <w:p>
+      <w:pPr>
+        <w:spacing w:line="480" w:lineRule="atLeast"/>
+        <w:ind w:left="720" w:hanging="720"/>
+        <w:rPr>
+          <w:rFonts w:ascii="Times New Roman" w:eastAsia="Times New Roman" w:hAnsi="Times New Roman" w:cs="Times New Roman"/>
+          <w:color w:val="000000"/>
+          <w:sz w:val="24"/>
+        </w:rPr>
+      </w:pPr>
+      <w:r>
+        <w:rPr>
+          <w:rFonts w:ascii="Times New Roman" w:eastAsia="Times New Roman" w:hAnsi="Times New Roman" w:cs="Times New Roman"/>
+          <w:color w:val="000000"/>
+          <w:sz w:val="24"/>
+        </w:rPr>
+        <w:t>Silberschatz, A., Galvin, P. B., &amp; Gagne, G. (2008). </w:t>
+      </w:r>
+      <w:r>
+        <w:rPr>
+          <w:rFonts w:ascii="Times New Roman" w:eastAsia="Times New Roman" w:hAnsi="Times New Roman" w:cs="Times New Roman"/>
+          <w:i/>
+          <w:iCs/>
+          <w:color w:val="000000"/>
+          <w:sz w:val="24"/>
+        </w:rPr>
+        <w:t>Operating System Concepts</w:t>
+      </w:r>
+      <w:r>
+        <w:rPr>
+          <w:rFonts w:ascii="Times New Roman" w:eastAsia="Times New Roman" w:hAnsi="Times New Roman" w:cs="Times New Roman"/>
+          <w:color w:val="000000"/>
+          <w:sz w:val="24"/>
+        </w:rPr>
+        <w:t> (8th ed.) [E-book]. Wiley. Retrieved August 10, 2022, from https://learning.oreilly.com/library/view/operating-system-concepts/9780470128725/</w:t>
+      </w:r>
+    </w:p>
+    <w:p>
+      <w:pPr>
+        <w:pStyle w:val="List"/>
+        <w:numPr>
+          <w:ilvl w:val="0"/>
+          <w:numId w:val="0"/>
+        </w:numPr>
+        <w:rPr>
+          <w:rFonts w:ascii="Times New Roman" w:hAnsi="Times New Roman" w:cs="Times New Roman"/>
+          <w:sz w:val="24"/>
+          <w:szCs w:val="24"/>
+        </w:rPr>
+      </w:pPr>
     </w:p>
     <w:sectPr>
       <w:footerReference w:type="even" r:id="rId12"/>
@@ -5831,6 +7274,9 @@
         <w:continuationSeparator/>
       </w:r>
     </w:p>
+  </w:endnote>
+  <w:endnote w:type="continuationNotice" w:id="1">
+    <w:p/>
   </w:endnote>
 </w:endnotes>
 </file>
@@ -5997,7 +7443,68 @@
       </w:r>
     </w:p>
   </w:footnote>
+  <w:footnote w:type="continuationNotice" w:id="1">
+    <w:p/>
+  </w:footnote>
 </w:footnotes>
+</file>
+
+<file path=word/intelligence2.xml><?xml version="1.0" encoding="utf-8"?>
+<int2:intelligence xmlns:int2="http://schemas.microsoft.com/office/intelligence/2020/intelligence" xmlns:oel="http://schemas.microsoft.com/office/2019/extlst">
+  <int2:observations>
+    <int2:textHash int2:hashCode="o2nRnqJ5euqrIr" int2:id="0JgnTqaD">
+      <int2:state int2:value="Rejected" int2:type="LegacyProofing"/>
+    </int2:textHash>
+    <int2:textHash int2:hashCode="0eUUa/M2k9TW14" int2:id="1xv7P7sO">
+      <int2:state int2:value="Rejected" int2:type="LegacyProofing"/>
+    </int2:textHash>
+    <int2:textHash int2:hashCode="E7cSr2dnYYeA31" int2:id="3SDFWa7l">
+      <int2:state int2:value="Rejected" int2:type="LegacyProofing"/>
+    </int2:textHash>
+    <int2:textHash int2:hashCode="urkVPIVohXQU+R" int2:id="8cv4tGP2">
+      <int2:state int2:value="Rejected" int2:type="LegacyProofing"/>
+    </int2:textHash>
+    <int2:textHash int2:hashCode="bxY7KhUvxtMycj" int2:id="GdojqcQr">
+      <int2:state int2:value="Rejected" int2:type="LegacyProofing"/>
+    </int2:textHash>
+    <int2:textHash int2:hashCode="bbgEmAiD8tTKB0" int2:id="HcpEJWja">
+      <int2:state int2:value="Rejected" int2:type="LegacyProofing"/>
+    </int2:textHash>
+    <int2:textHash int2:hashCode="eA2x4e/wJf2Tzh" int2:id="PPi6j4DG">
+      <int2:state int2:value="Rejected" int2:type="LegacyProofing"/>
+    </int2:textHash>
+    <int2:textHash int2:hashCode="SeorNvzzc3AW/g" int2:id="WHIu1DZU">
+      <int2:state int2:value="Rejected" int2:type="LegacyProofing"/>
+    </int2:textHash>
+    <int2:bookmark int2:bookmarkName="_Int_2GVZOn2k" int2:invalidationBookmarkName="" int2:hashCode="biDSsgPPvG2yGX" int2:id="4JNONYJn"/>
+    <int2:bookmark int2:bookmarkName="_Int_JBAgevTA" int2:invalidationBookmarkName="" int2:hashCode="RoHRJMxsS3O6q/" int2:id="4w6jqdps"/>
+    <int2:bookmark int2:bookmarkName="_Int_15HMvm79" int2:invalidationBookmarkName="" int2:hashCode="MGqWf5duvX3iXZ" int2:id="7drqIbwU">
+      <int2:state int2:value="Rejected" int2:type="LegacyProofing"/>
+    </int2:bookmark>
+    <int2:bookmark int2:bookmarkName="_Int_h6xVZQic" int2:invalidationBookmarkName="" int2:hashCode="RoHRJMxsS3O6q/" int2:id="7vzmaGnU"/>
+    <int2:bookmark int2:bookmarkName="_Int_5dOqcdXC" int2:invalidationBookmarkName="" int2:hashCode="RoHRJMxsS3O6q/" int2:id="82GTYx9V"/>
+    <int2:bookmark int2:bookmarkName="_Int_VyzAaznR" int2:invalidationBookmarkName="" int2:hashCode="RoHRJMxsS3O6q/" int2:id="DBD4tywZ"/>
+    <int2:bookmark int2:bookmarkName="_Int_DUwTu0yT" int2:invalidationBookmarkName="" int2:hashCode="RoHRJMxsS3O6q/" int2:id="E7VWTL4f"/>
+    <int2:bookmark int2:bookmarkName="_Int_bMFDka51" int2:invalidationBookmarkName="" int2:hashCode="Nl0uZhFu1kXDWc" int2:id="HOFPoxyg"/>
+    <int2:bookmark int2:bookmarkName="_Int_n6dogxNx" int2:invalidationBookmarkName="" int2:hashCode="TLzChBmEDNnJHO" int2:id="Ii5tC5PS"/>
+    <int2:bookmark int2:bookmarkName="_Int_whMzBK8E" int2:invalidationBookmarkName="" int2:hashCode="RoHRJMxsS3O6q/" int2:id="R84AGYsP"/>
+    <int2:bookmark int2:bookmarkName="_Int_EXBfzNH2" int2:invalidationBookmarkName="" int2:hashCode="rs7h9UF7Ns3xLc" int2:id="SjHlEP2y">
+      <int2:state int2:value="Rejected" int2:type="AugLoop_Text_Critique"/>
+    </int2:bookmark>
+    <int2:bookmark int2:bookmarkName="_Int_OR3QrWPQ" int2:invalidationBookmarkName="" int2:hashCode="RoHRJMxsS3O6q/" int2:id="eAaiv5s1"/>
+    <int2:bookmark int2:bookmarkName="_Int_Osegw4us" int2:invalidationBookmarkName="" int2:hashCode="RoHRJMxsS3O6q/" int2:id="i3gZLYxK"/>
+    <int2:bookmark int2:bookmarkName="_Int_MtDmQiEM" int2:invalidationBookmarkName="" int2:hashCode="/9NvAcdpPqiFFY" int2:id="kxQsGKWi"/>
+    <int2:bookmark int2:bookmarkName="_Int_BvrsmmtD" int2:invalidationBookmarkName="" int2:hashCode="/9NvAcdpPqiFFY" int2:id="lmXUNrBV"/>
+    <int2:bookmark int2:bookmarkName="_Int_rrDV2FSi" int2:invalidationBookmarkName="" int2:hashCode="Q3Sq7iR/sjfObJ" int2:id="lv6u28fg">
+      <int2:state int2:value="Rejected" int2:type="LegacyProofing"/>
+    </int2:bookmark>
+    <int2:bookmark int2:bookmarkName="_Int_wu9zWNQ5" int2:invalidationBookmarkName="" int2:hashCode="RoHRJMxsS3O6q/" int2:id="qNObl0A8"/>
+    <int2:bookmark int2:bookmarkName="_Int_MgClEDg3" int2:invalidationBookmarkName="" int2:hashCode="eK39y0fgtg0N62" int2:id="uVKcO6KQ"/>
+    <int2:bookmark int2:bookmarkName="_Int_xeUQrEBh" int2:invalidationBookmarkName="" int2:hashCode="RoHRJMxsS3O6q/" int2:id="x99c1dIn"/>
+  </int2:observations>
+  <int2:intelligenceSettings/>
+  <int2:onDemandWorkflows/>
+</int2:intelligence>
 </file>
 
 <file path=word/numbering.xml><?xml version="1.0" encoding="utf-8"?>
@@ -6331,7 +7838,7 @@
   <w:abstractNum w:abstractNumId="7" w15:restartNumberingAfterBreak="0">
     <w:nsid w:val="1008303E"/>
     <w:multiLevelType w:val="hybridMultilevel"/>
-    <w:tmpl w:val="C584093E"/>
+    <w:tmpl w:val="BC7ED734"/>
     <w:lvl w:ilvl="0" w:tplc="04090001">
       <w:start w:val="1"/>
       <w:numFmt w:val="bullet"/>
@@ -6784,7 +8291,7 @@
   <w:abstractNum w:abstractNumId="11" w15:restartNumberingAfterBreak="0">
     <w:nsid w:val="21277A2D"/>
     <w:multiLevelType w:val="hybridMultilevel"/>
-    <w:tmpl w:val="D01C4A7E"/>
+    <w:tmpl w:val="7D0EFCFA"/>
     <w:lvl w:ilvl="0" w:tplc="04090001">
       <w:start w:val="1"/>
       <w:numFmt w:val="bullet"/>
@@ -6897,7 +8404,7 @@
   <w:abstractNum w:abstractNumId="12" w15:restartNumberingAfterBreak="0">
     <w:nsid w:val="25097983"/>
     <w:multiLevelType w:val="hybridMultilevel"/>
-    <w:tmpl w:val="DE3C3434"/>
+    <w:tmpl w:val="E23479DE"/>
     <w:lvl w:ilvl="0" w:tplc="04090001">
       <w:start w:val="1"/>
       <w:numFmt w:val="bullet"/>
@@ -7672,8 +9179,6 @@
   <w:style w:type="table" w:default="1" w:styleId="TableNormal">
     <w:name w:val="Normal Table"/>
     <w:uiPriority w:val="99"/>
-    <w:semiHidden/>
-    <w:unhideWhenUsed/>
     <w:tblPr>
       <w:tblInd w:w="0" w:type="dxa"/>
       <w:tblCellMar>
@@ -7960,6 +9465,11 @@
       <w:color w:val="0000FF" w:themeColor="hyperlink"/>
       <w:u w:val="single"/>
     </w:rPr>
+  </w:style>
+  <w:style w:type="character" w:customStyle="1" w:styleId="apple-converted-space">
+    <w:name w:val="apple-converted-space"/>
+    <w:basedOn w:val="DefaultParagraphFont"/>
+    <w:rsid w:val="00712EAC"/>
   </w:style>
 </w:styles>
 </file>
@@ -8285,14 +9795,6 @@
 </file>
 
 <file path=customXml/item1.xml><?xml version="1.0" encoding="utf-8"?>
-<p:properties xmlns:p="http://schemas.microsoft.com/office/2006/metadata/properties" xmlns:xsi="http://www.w3.org/2001/XMLSchema-instance" xmlns:pc="http://schemas.microsoft.com/office/infopath/2007/PartnerControls">
-  <documentManagement>
-    <Notes xmlns="ff8a4b2e-b0c8-4039-a689-d1a7f36f4382" xsi:nil="true"/>
-  </documentManagement>
-</p:properties>
-</file>
-
-<file path=customXml/item2.xml><?xml version="1.0" encoding="utf-8"?>
 <ct:contentTypeSchema xmlns:ct="http://schemas.microsoft.com/office/2006/metadata/contentType" xmlns:ma="http://schemas.microsoft.com/office/2006/metadata/properties/metaAttributes" ct:_="" ma:_="" ma:contentTypeName="Document" ma:contentTypeID="0x0101003FC679AA94041F4BA4494D199A3447AF" ma:contentTypeVersion="13" ma:contentTypeDescription="Create a new document." ma:contentTypeScope="" ma:versionID="97abb28671660b3923b59ef28914b0fa">
   <xsd:schema xmlns:xsd="http://www.w3.org/2001/XMLSchema" xmlns:xs="http://www.w3.org/2001/XMLSchema" xmlns:p="http://schemas.microsoft.com/office/2006/metadata/properties" xmlns:ns2="ff8a4b2e-b0c8-4039-a689-d1a7f36f4382" xmlns:ns3="f716dd8a-49a0-4c40-b209-038e1651b548" targetNamespace="http://schemas.microsoft.com/office/2006/metadata/properties" ma:root="true" ma:fieldsID="4e295b7a5f2f4e3b5edda2fb01eec268" ns2:_="" ns3:_="">
     <xsd:import namespace="ff8a4b2e-b0c8-4039-a689-d1a7f36f4382"/>
@@ -8511,7 +10013,7 @@
 </ct:contentTypeSchema>
 </file>
 
-<file path=customXml/item3.xml><?xml version="1.0" encoding="utf-8"?>
+<file path=customXml/item2.xml><?xml version="1.0" encoding="utf-8"?>
 <?mso-contentType ?>
 <FormTemplates xmlns="http://schemas.microsoft.com/sharepoint/v3/contenttype/forms">
   <Display>DocumentLibraryForm</Display>
@@ -8520,17 +10022,15 @@
 </FormTemplates>
 </file>
 
-<file path=customXml/itemProps1.xml><?xml version="1.0" encoding="utf-8"?>
-<ds:datastoreItem xmlns:ds="http://schemas.openxmlformats.org/officeDocument/2006/customXml" ds:itemID="{E0621FF6-61DB-47A9-8F75-B9D96E8C7C3E}">
-  <ds:schemaRefs>
-    <ds:schemaRef ds:uri="http://schemas.microsoft.com/office/2006/metadata/properties"/>
-    <ds:schemaRef ds:uri="http://schemas.microsoft.com/office/infopath/2007/PartnerControls"/>
-    <ds:schemaRef ds:uri="ff8a4b2e-b0c8-4039-a689-d1a7f36f4382"/>
-  </ds:schemaRefs>
-</ds:datastoreItem>
+<file path=customXml/item3.xml><?xml version="1.0" encoding="utf-8"?>
+<p:properties xmlns:p="http://schemas.microsoft.com/office/2006/metadata/properties" xmlns:xsi="http://www.w3.org/2001/XMLSchema-instance" xmlns:pc="http://schemas.microsoft.com/office/infopath/2007/PartnerControls">
+  <documentManagement>
+    <Notes xmlns="ff8a4b2e-b0c8-4039-a689-d1a7f36f4382" xsi:nil="true"/>
+  </documentManagement>
+</p:properties>
 </file>
 
-<file path=customXml/itemProps2.xml><?xml version="1.0" encoding="utf-8"?>
+<file path=customXml/itemProps1.xml><?xml version="1.0" encoding="utf-8"?>
 <ds:datastoreItem xmlns:ds="http://schemas.openxmlformats.org/officeDocument/2006/customXml" ds:itemID="{7147C51F-0781-421A-8697-7A853E51EAD5}">
   <ds:schemaRefs>
     <ds:schemaRef ds:uri="http://schemas.microsoft.com/office/2006/metadata/contentType"/>
@@ -8549,10 +10049,20 @@
 </ds:datastoreItem>
 </file>
 
-<file path=customXml/itemProps3.xml><?xml version="1.0" encoding="utf-8"?>
+<file path=customXml/itemProps2.xml><?xml version="1.0" encoding="utf-8"?>
 <ds:datastoreItem xmlns:ds="http://schemas.openxmlformats.org/officeDocument/2006/customXml" ds:itemID="{34D32F57-417F-4856-9E26-A32106606BA8}">
   <ds:schemaRefs>
     <ds:schemaRef ds:uri="http://schemas.microsoft.com/sharepoint/v3/contenttype/forms"/>
   </ds:schemaRefs>
 </ds:datastoreItem>
+</file>
+
+<file path=customXml/itemProps3.xml><?xml version="1.0" encoding="utf-8"?>
+<ds:datastoreItem xmlns:ds="http://schemas.openxmlformats.org/officeDocument/2006/customXml" ds:itemID="{E0621FF6-61DB-47A9-8F75-B9D96E8C7C3E}">
+  <ds:schemaRefs>
+    <ds:schemaRef ds:uri="http://schemas.microsoft.com/office/2006/metadata/properties"/>
+    <ds:schemaRef ds:uri="http://schemas.microsoft.com/office/infopath/2007/PartnerControls"/>
+    <ds:schemaRef ds:uri="ff8a4b2e-b0c8-4039-a689-d1a7f36f4382"/>
+  </ds:schemaRefs>
+</ds:datastoreItem>
 </file>
</xml_diff>